<commit_message>
d - Mer om risiko i analyse-dokumentet
</commit_message>
<xml_diff>
--- a/analysis/Utviklingsstatistikk.docx
+++ b/analysis/Utviklingsstatistikk.docx
@@ -103,13 +103,7 @@
         </w:numPr>
       </w:pPr>
       <w:r>
-        <w:t xml:space="preserve">Manglende teknisk oppdatering </w:t>
-      </w:r>
-      <w:r>
-        <w:t>gir økt sikkerhetsrisiko</w:t>
-      </w:r>
-      <w:r>
-        <w:t xml:space="preserve"> og risiko for lav kjennskap til utdaterte tekniske løsninger</w:t>
+        <w:t>Manglende teknisk oppdatering gir økt sikkerhetsrisiko og risiko for lav kjennskap til utdaterte tekniske løsninger</w:t>
       </w:r>
     </w:p>
     <w:p>
@@ -494,17 +488,7 @@
                 <w:color w:val="000000"/>
                 <w:lang w:eastAsia="nb-NO"/>
               </w:rPr>
-              <w:t>A</w:t>
-            </w:r>
-            <w:r>
-              <w:rPr>
-                <w:rFonts w:ascii="Calibri" w:eastAsia="Times New Roman" w:hAnsi="Calibri" w:cs="Calibri"/>
-                <w:b/>
-                <w:bCs/>
-                <w:color w:val="000000"/>
-                <w:lang w:eastAsia="nb-NO"/>
-              </w:rPr>
-              <w:t>pp</w:t>
+              <w:t>App</w:t>
             </w:r>
             <w:r>
               <w:rPr>
@@ -1568,17 +1552,7 @@
                 <w:color w:val="000000"/>
                 <w:lang w:eastAsia="nb-NO"/>
               </w:rPr>
-              <w:t>L</w:t>
-            </w:r>
-            <w:r>
-              <w:rPr>
-                <w:rFonts w:ascii="Calibri" w:eastAsia="Times New Roman" w:hAnsi="Calibri" w:cs="Calibri"/>
-                <w:b/>
-                <w:bCs/>
-                <w:color w:val="000000"/>
-                <w:lang w:eastAsia="nb-NO"/>
-              </w:rPr>
-              <w:t>ibrary</w:t>
+              <w:t>Library</w:t>
             </w:r>
           </w:p>
         </w:tc>
@@ -2214,17 +2188,7 @@
                 <w:color w:val="000000"/>
                 <w:lang w:eastAsia="nb-NO"/>
               </w:rPr>
-              <w:t>M</w:t>
-            </w:r>
-            <w:r>
-              <w:rPr>
-                <w:rFonts w:ascii="Calibri" w:eastAsia="Times New Roman" w:hAnsi="Calibri" w:cs="Calibri"/>
-                <w:b/>
-                <w:bCs/>
-                <w:color w:val="000000"/>
-                <w:lang w:eastAsia="nb-NO"/>
-              </w:rPr>
-              <w:t>eta</w:t>
+              <w:t>Meta</w:t>
             </w:r>
           </w:p>
         </w:tc>
@@ -2284,15 +2248,7 @@
                 <w:color w:val="000000"/>
                 <w:lang w:eastAsia="nb-NO"/>
               </w:rPr>
-              <w:t>M</w:t>
-            </w:r>
-            <w:r>
-              <w:rPr>
-                <w:rFonts w:ascii="Calibri" w:eastAsia="Times New Roman" w:hAnsi="Calibri" w:cs="Calibri"/>
-                <w:color w:val="000000"/>
-                <w:lang w:eastAsia="nb-NO"/>
-              </w:rPr>
-              <w:t>eta</w:t>
+              <w:t>Meta</w:t>
             </w:r>
           </w:p>
         </w:tc>
@@ -2441,10 +2397,7 @@
         <w:t>. Dette fører til mange oppdateringer, men jobben med oppdateringene er ganske liten – prosessen er støttet med script som gjør det enklere.</w:t>
       </w:r>
       <w:r>
-        <w:t xml:space="preserve"> </w:t>
-      </w:r>
-      <w:r>
-        <w:t>Fremgangsmåten teamet benytter fører til at det blir mange små endringer (stort sett en endring pr avhengighet pr modul).</w:t>
+        <w:t xml:space="preserve"> Fremgangsmåten teamet benytter fører til at det blir mange små endringer (stort sett en endring pr avhengighet pr modul).</w:t>
       </w:r>
     </w:p>
     <w:p/>
@@ -7977,10 +7930,7 @@
         <w:t>.</w:t>
       </w:r>
       <w:r>
-        <w:t xml:space="preserve"> </w:t>
-      </w:r>
-      <w:r>
-        <w:t xml:space="preserve">Funksjonaliteten som er bygget i </w:t>
+        <w:t xml:space="preserve"> Funksjonaliteten som er bygget i </w:t>
       </w:r>
       <w:proofErr w:type="spellStart"/>
       <w:r>
@@ -7988,10 +7938,7 @@
       </w:r>
       <w:proofErr w:type="spellEnd"/>
       <w:r>
-        <w:t>-produsent er</w:t>
-      </w:r>
-      <w:r>
-        <w:t xml:space="preserve"> middels komplisert, men avgrenset i omfang.</w:t>
+        <w:t>-produsent er middels komplisert, men avgrenset i omfang.</w:t>
       </w:r>
     </w:p>
     <w:p/>
@@ -13155,14 +13102,7 @@
           <w:i/>
           <w:iCs/>
         </w:rPr>
-        <w:t xml:space="preserve">    </w:t>
-      </w:r>
-      <w:r>
-        <w:rPr>
-          <w:i/>
-          <w:iCs/>
-        </w:rPr>
-        <w:t xml:space="preserve"> </w:t>
+        <w:t xml:space="preserve">     </w:t>
       </w:r>
       <w:proofErr w:type="spellStart"/>
       <w:r>
@@ -13324,10 +13264,7 @@
       </w:r>
       <w:proofErr w:type="spellEnd"/>
       <w:r>
-        <w:t xml:space="preserve"> har trolig ulike årsaker. F</w:t>
-      </w:r>
-      <w:r>
-        <w:t xml:space="preserve">or pdl-produsent handler det trolig om at det har blitt gjort mye endringer – og endringer korrelerer gjerne med at det introduseres </w:t>
+        <w:t xml:space="preserve"> har trolig ulike årsaker. For pdl-produsent handler det trolig om at det har blitt gjort mye endringer – og endringer korrelerer gjerne med at det introduseres </w:t>
       </w:r>
       <w:r>
         <w:t>– eller oppdages – </w:t>
@@ -13347,10 +13284,7 @@
         <w:t xml:space="preserve">kanskje </w:t>
       </w:r>
       <w:r>
-        <w:t>også handle om at det er feil som ikke er nye, men at man der</w:t>
-      </w:r>
-      <w:r>
-        <w:t xml:space="preserve"> har lite (og har hatt enda mindre) kapasitet så feil har fått samle seg opp </w:t>
+        <w:t xml:space="preserve">også handle om at det er feil som ikke er nye, men at man der har lite (og har hatt enda mindre) kapasitet så feil har fått samle seg opp </w:t>
       </w:r>
       <w:r>
         <w:t>før de har blitt rettet</w:t>
@@ -13458,7 +13392,88 @@
     <w:p/>
     <w:p>
       <w:r>
-        <w:t>De fleste endringer i produksjonskode vil være risiko fra 1 til 3. (For oppdateringer av avhengigheter er det ofte vanskelig å si, men vi kjører tester for alle oppdateringer så vi merker dem rutinemessig med risiko 2. Dokumentasjons- og testendringer skal ha risiko 1.)</w:t>
+        <w:t>E</w:t>
+      </w:r>
+      <w:r>
+        <w:t>ndringer med risiko 1</w:t>
+      </w:r>
+      <w:r>
+        <w:t xml:space="preserve"> </w:t>
+      </w:r>
+      <w:r>
+        <w:t xml:space="preserve">Kjent trygg har svært lav risiko og krever lite eller ingen kjøring av tester. </w:t>
+      </w:r>
+      <w:r>
+        <w:t>Dokumentasjons- og testendringer skal ha risiko 1.</w:t>
+      </w:r>
+      <w:r>
+        <w:t xml:space="preserve"> For endringer i produksjonskode er det strenge regler for hvilke endringer som kan merkes risiko 1 – stort sett går det ut på at det er små endringer som er gjort med støtte av funksjonalitet i utviklingsverktøyet (IDE).</w:t>
+      </w:r>
+    </w:p>
+    <w:p/>
+    <w:p>
+      <w:r>
+        <w:t>Endringer med risiko 2 Validert krever som regel at tester kjøres lokalt for at man skal bli trygg, noe som kan ta litt tid, avhengig av app og oppsett.</w:t>
+      </w:r>
+      <w:r>
+        <w:t xml:space="preserve"> </w:t>
+      </w:r>
+      <w:r>
+        <w:t>For oppdateringer av avhengigheter er det ofte vanskelig å si</w:t>
+      </w:r>
+      <w:r>
+        <w:t xml:space="preserve"> hva risiko er</w:t>
+      </w:r>
+      <w:r>
+        <w:t>, men vi kjører tester for alle oppdateringer så vi merker dem rutinemessig med risiko 2</w:t>
+      </w:r>
+      <w:r>
+        <w:t>.</w:t>
+      </w:r>
+    </w:p>
+    <w:p/>
+    <w:p>
+      <w:r>
+        <w:t xml:space="preserve">Endringer med risiko 3 Kjent restrisiko må ofte følges opp litt ekstra i forbindelse med produksjonssetting, eller de må testes manuelt før de går i produksjon. </w:t>
+      </w:r>
+    </w:p>
+    <w:p/>
+    <w:p>
+      <w:r>
+        <w:t xml:space="preserve">Risiko 4 </w:t>
+      </w:r>
+      <w:r>
+        <w:t xml:space="preserve">er normalt ikke akseptabelt å dytte til produksjon – dette er endringer som er uferdige eller </w:t>
+      </w:r>
+      <w:r>
+        <w:t xml:space="preserve">har </w:t>
+      </w:r>
+      <w:r>
+        <w:t xml:space="preserve">høy risiko. </w:t>
+      </w:r>
+    </w:p>
+    <w:p/>
+    <w:p>
+      <w:r>
+        <w:t xml:space="preserve">Risiko 5 betyr at risiko er ukjent. Ofte vet man mer i situasjonen, men kunnskapen om risiko er tapt i ettertid (må </w:t>
+      </w:r>
+      <w:r>
+        <w:t xml:space="preserve">eventuelt </w:t>
+      </w:r>
+      <w:r>
+        <w:t>vurderes på nytt).</w:t>
+      </w:r>
+    </w:p>
+    <w:p/>
+    <w:p>
+      <w:r>
+        <w:t>Det er nok litt mer slurv med vurdering av risikonivå enn det er med vurdering av intensjon.</w:t>
+      </w:r>
+    </w:p>
+    <w:p/>
+    <w:p>
+      <w:r>
+        <w:t>De fleste endringer i produksjonskode vil være risiko fra 1 til 3.</w:t>
       </w:r>
     </w:p>
     <w:p/>
@@ -13467,11 +13482,14 @@
         <w:pStyle w:val="Overskrift3"/>
       </w:pPr>
       <w:r>
+        <w:lastRenderedPageBreak/>
         <w:t>Så langt i 2022T3</w:t>
       </w:r>
     </w:p>
-    <w:p/>
     <w:p>
+      <w:r>
+        <w:br/>
+      </w:r>
       <w:r>
         <w:rPr>
           <w:noProof/>
@@ -13500,7 +13518,32 @@
     <w:p/>
     <w:p>
       <w:r>
-        <w:t xml:space="preserve">For de </w:t>
+        <w:t xml:space="preserve">De kjent trygge endringene utgjør </w:t>
+      </w:r>
+      <w:proofErr w:type="spellStart"/>
+      <w:r>
+        <w:t>ca</w:t>
+      </w:r>
+      <w:proofErr w:type="spellEnd"/>
+      <w:r>
+        <w:t xml:space="preserve"> 40%.</w:t>
+      </w:r>
+      <w:r>
+        <w:t xml:space="preserve"> </w:t>
+      </w:r>
+      <w:r>
+        <w:t xml:space="preserve">For </w:t>
+      </w:r>
+      <w:proofErr w:type="spellStart"/>
+      <w:r>
+        <w:t>commits</w:t>
+      </w:r>
+      <w:proofErr w:type="spellEnd"/>
+      <w:r>
+        <w:t xml:space="preserve"> som typisk endrer produksjonskode ser vi at andelen med kjent restrisiko er under 10%</w:t>
+      </w:r>
+      <w:r>
+        <w:t>.</w:t>
       </w:r>
     </w:p>
     <w:p/>
@@ -13513,6 +13556,11 @@
       </w:r>
     </w:p>
     <w:p/>
+    <w:p>
+      <w:r>
+        <w:t>Få endringer med restrisiko er bra – det betyr mindre jobb med å følge opp endringen på vei ut i produksjon. Kjent trygge endringer er ofte endringer som bedrer lesbarhet og struktur i koden, at det er på 40% betyr trolig at det er mange små forbedringer.</w:t>
+      </w:r>
+    </w:p>
     <w:p/>
     <w:sectPr>
       <w:pgSz w:w="11906" w:h="16838"/>

</xml_diff>

<commit_message>
d - Mer flikking på analysen
</commit_message>
<xml_diff>
--- a/analysis/Utviklingsstatistikk.docx
+++ b/analysis/Utviklingsstatistikk.docx
@@ -22,11 +22,1010 @@
     <w:p/>
     <w:p>
       <w:pPr>
+        <w:pStyle w:val="INNH1"/>
+        <w:tabs>
+          <w:tab w:val="right" w:leader="dot" w:pos="9062"/>
+        </w:tabs>
+        <w:rPr>
+          <w:rFonts w:eastAsiaTheme="minorEastAsia"/>
+          <w:noProof/>
+          <w:lang w:eastAsia="nb-NO"/>
+        </w:rPr>
+      </w:pPr>
+      <w:r>
+        <w:fldChar w:fldCharType="begin"/>
+      </w:r>
+      <w:r>
+        <w:instrText xml:space="preserve"> TOC \o "1-3" \h \z \u </w:instrText>
+      </w:r>
+      <w:r>
+        <w:fldChar w:fldCharType="separate"/>
+      </w:r>
+      <w:hyperlink w:anchor="_Toc121754750" w:history="1">
+        <w:r>
+          <w:rPr>
+            <w:rStyle w:val="Hyperkobling"/>
+            <w:noProof/>
+          </w:rPr>
+          <w:t>Formål</w:t>
+        </w:r>
+        <w:r>
+          <w:rPr>
+            <w:noProof/>
+            <w:webHidden/>
+          </w:rPr>
+          <w:tab/>
+        </w:r>
+        <w:r>
+          <w:rPr>
+            <w:noProof/>
+            <w:webHidden/>
+          </w:rPr>
+          <w:fldChar w:fldCharType="begin"/>
+        </w:r>
+        <w:r>
+          <w:rPr>
+            <w:noProof/>
+            <w:webHidden/>
+          </w:rPr>
+          <w:instrText xml:space="preserve"> PAGEREF _Toc121754750 \h </w:instrText>
+        </w:r>
+        <w:r>
+          <w:rPr>
+            <w:noProof/>
+            <w:webHidden/>
+          </w:rPr>
+        </w:r>
+        <w:r>
+          <w:rPr>
+            <w:noProof/>
+            <w:webHidden/>
+          </w:rPr>
+          <w:fldChar w:fldCharType="separate"/>
+        </w:r>
+        <w:r>
+          <w:rPr>
+            <w:noProof/>
+            <w:webHidden/>
+          </w:rPr>
+          <w:t>1</w:t>
+        </w:r>
+        <w:r>
+          <w:rPr>
+            <w:noProof/>
+            <w:webHidden/>
+          </w:rPr>
+          <w:fldChar w:fldCharType="end"/>
+        </w:r>
+      </w:hyperlink>
+    </w:p>
+    <w:p>
+      <w:pPr>
+        <w:pStyle w:val="INNH1"/>
+        <w:tabs>
+          <w:tab w:val="right" w:leader="dot" w:pos="9062"/>
+        </w:tabs>
+        <w:rPr>
+          <w:rFonts w:eastAsiaTheme="minorEastAsia"/>
+          <w:noProof/>
+          <w:lang w:eastAsia="nb-NO"/>
+        </w:rPr>
+      </w:pPr>
+      <w:hyperlink w:anchor="_Toc121754751" w:history="1">
+        <w:r>
+          <w:rPr>
+            <w:rStyle w:val="Hyperkobling"/>
+            <w:noProof/>
+          </w:rPr>
+          <w:t>Utfordring med å måle sikker og stabil drift</w:t>
+        </w:r>
+        <w:r>
+          <w:rPr>
+            <w:noProof/>
+            <w:webHidden/>
+          </w:rPr>
+          <w:tab/>
+        </w:r>
+        <w:r>
+          <w:rPr>
+            <w:noProof/>
+            <w:webHidden/>
+          </w:rPr>
+          <w:fldChar w:fldCharType="begin"/>
+        </w:r>
+        <w:r>
+          <w:rPr>
+            <w:noProof/>
+            <w:webHidden/>
+          </w:rPr>
+          <w:instrText xml:space="preserve"> PAGEREF _Toc121754751 \h </w:instrText>
+        </w:r>
+        <w:r>
+          <w:rPr>
+            <w:noProof/>
+            <w:webHidden/>
+          </w:rPr>
+        </w:r>
+        <w:r>
+          <w:rPr>
+            <w:noProof/>
+            <w:webHidden/>
+          </w:rPr>
+          <w:fldChar w:fldCharType="separate"/>
+        </w:r>
+        <w:r>
+          <w:rPr>
+            <w:noProof/>
+            <w:webHidden/>
+          </w:rPr>
+          <w:t>1</w:t>
+        </w:r>
+        <w:r>
+          <w:rPr>
+            <w:noProof/>
+            <w:webHidden/>
+          </w:rPr>
+          <w:fldChar w:fldCharType="end"/>
+        </w:r>
+      </w:hyperlink>
+    </w:p>
+    <w:p>
+      <w:pPr>
+        <w:pStyle w:val="INNH1"/>
+        <w:tabs>
+          <w:tab w:val="right" w:leader="dot" w:pos="9062"/>
+        </w:tabs>
+        <w:rPr>
+          <w:rFonts w:eastAsiaTheme="minorEastAsia"/>
+          <w:noProof/>
+          <w:lang w:eastAsia="nb-NO"/>
+        </w:rPr>
+      </w:pPr>
+      <w:hyperlink w:anchor="_Toc121754752" w:history="1">
+        <w:r>
+          <w:rPr>
+            <w:rStyle w:val="Hyperkobling"/>
+            <w:noProof/>
+          </w:rPr>
+          <w:t>Måleparametere</w:t>
+        </w:r>
+        <w:r>
+          <w:rPr>
+            <w:noProof/>
+            <w:webHidden/>
+          </w:rPr>
+          <w:tab/>
+        </w:r>
+        <w:r>
+          <w:rPr>
+            <w:noProof/>
+            <w:webHidden/>
+          </w:rPr>
+          <w:fldChar w:fldCharType="begin"/>
+        </w:r>
+        <w:r>
+          <w:rPr>
+            <w:noProof/>
+            <w:webHidden/>
+          </w:rPr>
+          <w:instrText xml:space="preserve"> PAGEREF _Toc121754752 \h </w:instrText>
+        </w:r>
+        <w:r>
+          <w:rPr>
+            <w:noProof/>
+            <w:webHidden/>
+          </w:rPr>
+        </w:r>
+        <w:r>
+          <w:rPr>
+            <w:noProof/>
+            <w:webHidden/>
+          </w:rPr>
+          <w:fldChar w:fldCharType="separate"/>
+        </w:r>
+        <w:r>
+          <w:rPr>
+            <w:noProof/>
+            <w:webHidden/>
+          </w:rPr>
+          <w:t>2</w:t>
+        </w:r>
+        <w:r>
+          <w:rPr>
+            <w:noProof/>
+            <w:webHidden/>
+          </w:rPr>
+          <w:fldChar w:fldCharType="end"/>
+        </w:r>
+      </w:hyperlink>
+    </w:p>
+    <w:p>
+      <w:pPr>
+        <w:pStyle w:val="INNH1"/>
+        <w:tabs>
+          <w:tab w:val="right" w:leader="dot" w:pos="9062"/>
+        </w:tabs>
+        <w:rPr>
+          <w:rFonts w:eastAsiaTheme="minorEastAsia"/>
+          <w:noProof/>
+          <w:lang w:eastAsia="nb-NO"/>
+        </w:rPr>
+      </w:pPr>
+      <w:hyperlink w:anchor="_Toc121754753" w:history="1">
+        <w:r>
+          <w:rPr>
+            <w:rStyle w:val="Hyperkobling"/>
+            <w:noProof/>
+          </w:rPr>
+          <w:t>Om systemet</w:t>
+        </w:r>
+        <w:r>
+          <w:rPr>
+            <w:noProof/>
+            <w:webHidden/>
+          </w:rPr>
+          <w:tab/>
+        </w:r>
+        <w:r>
+          <w:rPr>
+            <w:noProof/>
+            <w:webHidden/>
+          </w:rPr>
+          <w:fldChar w:fldCharType="begin"/>
+        </w:r>
+        <w:r>
+          <w:rPr>
+            <w:noProof/>
+            <w:webHidden/>
+          </w:rPr>
+          <w:instrText xml:space="preserve"> PAGEREF _Toc121754753 \h </w:instrText>
+        </w:r>
+        <w:r>
+          <w:rPr>
+            <w:noProof/>
+            <w:webHidden/>
+          </w:rPr>
+        </w:r>
+        <w:r>
+          <w:rPr>
+            <w:noProof/>
+            <w:webHidden/>
+          </w:rPr>
+          <w:fldChar w:fldCharType="separate"/>
+        </w:r>
+        <w:r>
+          <w:rPr>
+            <w:noProof/>
+            <w:webHidden/>
+          </w:rPr>
+          <w:t>3</w:t>
+        </w:r>
+        <w:r>
+          <w:rPr>
+            <w:noProof/>
+            <w:webHidden/>
+          </w:rPr>
+          <w:fldChar w:fldCharType="end"/>
+        </w:r>
+      </w:hyperlink>
+    </w:p>
+    <w:p>
+      <w:pPr>
+        <w:pStyle w:val="INNH1"/>
+        <w:tabs>
+          <w:tab w:val="right" w:leader="dot" w:pos="9062"/>
+        </w:tabs>
+        <w:rPr>
+          <w:rFonts w:eastAsiaTheme="minorEastAsia"/>
+          <w:noProof/>
+          <w:lang w:eastAsia="nb-NO"/>
+        </w:rPr>
+      </w:pPr>
+      <w:hyperlink w:anchor="_Toc121754754" w:history="1">
+        <w:r>
+          <w:rPr>
+            <w:rStyle w:val="Hyperkobling"/>
+            <w:noProof/>
+          </w:rPr>
+          <w:t>Målinger</w:t>
+        </w:r>
+        <w:r>
+          <w:rPr>
+            <w:noProof/>
+            <w:webHidden/>
+          </w:rPr>
+          <w:tab/>
+        </w:r>
+        <w:r>
+          <w:rPr>
+            <w:noProof/>
+            <w:webHidden/>
+          </w:rPr>
+          <w:fldChar w:fldCharType="begin"/>
+        </w:r>
+        <w:r>
+          <w:rPr>
+            <w:noProof/>
+            <w:webHidden/>
+          </w:rPr>
+          <w:instrText xml:space="preserve"> PAGEREF _Toc121754754 \h </w:instrText>
+        </w:r>
+        <w:r>
+          <w:rPr>
+            <w:noProof/>
+            <w:webHidden/>
+          </w:rPr>
+        </w:r>
+        <w:r>
+          <w:rPr>
+            <w:noProof/>
+            <w:webHidden/>
+          </w:rPr>
+          <w:fldChar w:fldCharType="separate"/>
+        </w:r>
+        <w:r>
+          <w:rPr>
+            <w:noProof/>
+            <w:webHidden/>
+          </w:rPr>
+          <w:t>4</w:t>
+        </w:r>
+        <w:r>
+          <w:rPr>
+            <w:noProof/>
+            <w:webHidden/>
+          </w:rPr>
+          <w:fldChar w:fldCharType="end"/>
+        </w:r>
+      </w:hyperlink>
+    </w:p>
+    <w:p>
+      <w:pPr>
+        <w:pStyle w:val="INNH2"/>
+        <w:tabs>
+          <w:tab w:val="right" w:leader="dot" w:pos="9062"/>
+        </w:tabs>
+        <w:rPr>
+          <w:rFonts w:eastAsiaTheme="minorEastAsia"/>
+          <w:noProof/>
+          <w:lang w:eastAsia="nb-NO"/>
+        </w:rPr>
+      </w:pPr>
+      <w:hyperlink w:anchor="_Toc121754755" w:history="1">
+        <w:r>
+          <w:rPr>
+            <w:rStyle w:val="Hyperkobling"/>
+            <w:noProof/>
+          </w:rPr>
+          <w:t>Løpende oppdatering av avhengigheter</w:t>
+        </w:r>
+        <w:r>
+          <w:rPr>
+            <w:noProof/>
+            <w:webHidden/>
+          </w:rPr>
+          <w:tab/>
+        </w:r>
+        <w:r>
+          <w:rPr>
+            <w:noProof/>
+            <w:webHidden/>
+          </w:rPr>
+          <w:fldChar w:fldCharType="begin"/>
+        </w:r>
+        <w:r>
+          <w:rPr>
+            <w:noProof/>
+            <w:webHidden/>
+          </w:rPr>
+          <w:instrText xml:space="preserve"> PAGEREF _Toc121754755 \h </w:instrText>
+        </w:r>
+        <w:r>
+          <w:rPr>
+            <w:noProof/>
+            <w:webHidden/>
+          </w:rPr>
+        </w:r>
+        <w:r>
+          <w:rPr>
+            <w:noProof/>
+            <w:webHidden/>
+          </w:rPr>
+          <w:fldChar w:fldCharType="separate"/>
+        </w:r>
+        <w:r>
+          <w:rPr>
+            <w:noProof/>
+            <w:webHidden/>
+          </w:rPr>
+          <w:t>4</w:t>
+        </w:r>
+        <w:r>
+          <w:rPr>
+            <w:noProof/>
+            <w:webHidden/>
+          </w:rPr>
+          <w:fldChar w:fldCharType="end"/>
+        </w:r>
+      </w:hyperlink>
+    </w:p>
+    <w:p>
+      <w:pPr>
+        <w:pStyle w:val="INNH3"/>
+        <w:tabs>
+          <w:tab w:val="right" w:leader="dot" w:pos="9062"/>
+        </w:tabs>
+        <w:rPr>
+          <w:rFonts w:eastAsiaTheme="minorEastAsia"/>
+          <w:noProof/>
+          <w:lang w:eastAsia="nb-NO"/>
+        </w:rPr>
+      </w:pPr>
+      <w:hyperlink w:anchor="_Toc121754756" w:history="1">
+        <w:r>
+          <w:rPr>
+            <w:rStyle w:val="Hyperkobling"/>
+            <w:noProof/>
+          </w:rPr>
+          <w:t>Så langt i 2022T3</w:t>
+        </w:r>
+        <w:r>
+          <w:rPr>
+            <w:noProof/>
+            <w:webHidden/>
+          </w:rPr>
+          <w:tab/>
+        </w:r>
+        <w:r>
+          <w:rPr>
+            <w:noProof/>
+            <w:webHidden/>
+          </w:rPr>
+          <w:fldChar w:fldCharType="begin"/>
+        </w:r>
+        <w:r>
+          <w:rPr>
+            <w:noProof/>
+            <w:webHidden/>
+          </w:rPr>
+          <w:instrText xml:space="preserve"> PAGEREF _Toc121754756 \h </w:instrText>
+        </w:r>
+        <w:r>
+          <w:rPr>
+            <w:noProof/>
+            <w:webHidden/>
+          </w:rPr>
+        </w:r>
+        <w:r>
+          <w:rPr>
+            <w:noProof/>
+            <w:webHidden/>
+          </w:rPr>
+          <w:fldChar w:fldCharType="separate"/>
+        </w:r>
+        <w:r>
+          <w:rPr>
+            <w:noProof/>
+            <w:webHidden/>
+          </w:rPr>
+          <w:t>4</w:t>
+        </w:r>
+        <w:r>
+          <w:rPr>
+            <w:noProof/>
+            <w:webHidden/>
+          </w:rPr>
+          <w:fldChar w:fldCharType="end"/>
+        </w:r>
+      </w:hyperlink>
+    </w:p>
+    <w:p>
+      <w:pPr>
+        <w:pStyle w:val="INNH3"/>
+        <w:tabs>
+          <w:tab w:val="right" w:leader="dot" w:pos="9062"/>
+        </w:tabs>
+        <w:rPr>
+          <w:rFonts w:eastAsiaTheme="minorEastAsia"/>
+          <w:noProof/>
+          <w:lang w:eastAsia="nb-NO"/>
+        </w:rPr>
+      </w:pPr>
+      <w:hyperlink w:anchor="_Toc121754757" w:history="1">
+        <w:r>
+          <w:rPr>
+            <w:rStyle w:val="Hyperkobling"/>
+            <w:noProof/>
+          </w:rPr>
+          <w:t>Hva betyr dette?</w:t>
+        </w:r>
+        <w:r>
+          <w:rPr>
+            <w:noProof/>
+            <w:webHidden/>
+          </w:rPr>
+          <w:tab/>
+        </w:r>
+        <w:r>
+          <w:rPr>
+            <w:noProof/>
+            <w:webHidden/>
+          </w:rPr>
+          <w:fldChar w:fldCharType="begin"/>
+        </w:r>
+        <w:r>
+          <w:rPr>
+            <w:noProof/>
+            <w:webHidden/>
+          </w:rPr>
+          <w:instrText xml:space="preserve"> PAGEREF _Toc121754757 \h </w:instrText>
+        </w:r>
+        <w:r>
+          <w:rPr>
+            <w:noProof/>
+            <w:webHidden/>
+          </w:rPr>
+        </w:r>
+        <w:r>
+          <w:rPr>
+            <w:noProof/>
+            <w:webHidden/>
+          </w:rPr>
+          <w:fldChar w:fldCharType="separate"/>
+        </w:r>
+        <w:r>
+          <w:rPr>
+            <w:noProof/>
+            <w:webHidden/>
+          </w:rPr>
+          <w:t>5</w:t>
+        </w:r>
+        <w:r>
+          <w:rPr>
+            <w:noProof/>
+            <w:webHidden/>
+          </w:rPr>
+          <w:fldChar w:fldCharType="end"/>
+        </w:r>
+      </w:hyperlink>
+    </w:p>
+    <w:p>
+      <w:pPr>
+        <w:pStyle w:val="INNH2"/>
+        <w:tabs>
+          <w:tab w:val="right" w:leader="dot" w:pos="9062"/>
+        </w:tabs>
+        <w:rPr>
+          <w:rFonts w:eastAsiaTheme="minorEastAsia"/>
+          <w:noProof/>
+          <w:lang w:eastAsia="nb-NO"/>
+        </w:rPr>
+      </w:pPr>
+      <w:hyperlink w:anchor="_Toc121754758" w:history="1">
+        <w:r>
+          <w:rPr>
+            <w:rStyle w:val="Hyperkobling"/>
+            <w:noProof/>
+          </w:rPr>
+          <w:t>Løpende endringer i systemet</w:t>
+        </w:r>
+        <w:r>
+          <w:rPr>
+            <w:noProof/>
+            <w:webHidden/>
+          </w:rPr>
+          <w:tab/>
+        </w:r>
+        <w:r>
+          <w:rPr>
+            <w:noProof/>
+            <w:webHidden/>
+          </w:rPr>
+          <w:fldChar w:fldCharType="begin"/>
+        </w:r>
+        <w:r>
+          <w:rPr>
+            <w:noProof/>
+            <w:webHidden/>
+          </w:rPr>
+          <w:instrText xml:space="preserve"> PAGEREF _Toc121754758 \h </w:instrText>
+        </w:r>
+        <w:r>
+          <w:rPr>
+            <w:noProof/>
+            <w:webHidden/>
+          </w:rPr>
+        </w:r>
+        <w:r>
+          <w:rPr>
+            <w:noProof/>
+            <w:webHidden/>
+          </w:rPr>
+          <w:fldChar w:fldCharType="separate"/>
+        </w:r>
+        <w:r>
+          <w:rPr>
+            <w:noProof/>
+            <w:webHidden/>
+          </w:rPr>
+          <w:t>6</w:t>
+        </w:r>
+        <w:r>
+          <w:rPr>
+            <w:noProof/>
+            <w:webHidden/>
+          </w:rPr>
+          <w:fldChar w:fldCharType="end"/>
+        </w:r>
+      </w:hyperlink>
+    </w:p>
+    <w:p>
+      <w:pPr>
+        <w:pStyle w:val="INNH3"/>
+        <w:tabs>
+          <w:tab w:val="right" w:leader="dot" w:pos="9062"/>
+        </w:tabs>
+        <w:rPr>
+          <w:rFonts w:eastAsiaTheme="minorEastAsia"/>
+          <w:noProof/>
+          <w:lang w:eastAsia="nb-NO"/>
+        </w:rPr>
+      </w:pPr>
+      <w:hyperlink w:anchor="_Toc121754759" w:history="1">
+        <w:r>
+          <w:rPr>
+            <w:rStyle w:val="Hyperkobling"/>
+            <w:noProof/>
+          </w:rPr>
+          <w:t>Så langt i 2022T3</w:t>
+        </w:r>
+        <w:r>
+          <w:rPr>
+            <w:noProof/>
+            <w:webHidden/>
+          </w:rPr>
+          <w:tab/>
+        </w:r>
+        <w:r>
+          <w:rPr>
+            <w:noProof/>
+            <w:webHidden/>
+          </w:rPr>
+          <w:fldChar w:fldCharType="begin"/>
+        </w:r>
+        <w:r>
+          <w:rPr>
+            <w:noProof/>
+            <w:webHidden/>
+          </w:rPr>
+          <w:instrText xml:space="preserve"> PAGEREF _Toc121754759 \h </w:instrText>
+        </w:r>
+        <w:r>
+          <w:rPr>
+            <w:noProof/>
+            <w:webHidden/>
+          </w:rPr>
+        </w:r>
+        <w:r>
+          <w:rPr>
+            <w:noProof/>
+            <w:webHidden/>
+          </w:rPr>
+          <w:fldChar w:fldCharType="separate"/>
+        </w:r>
+        <w:r>
+          <w:rPr>
+            <w:noProof/>
+            <w:webHidden/>
+          </w:rPr>
+          <w:t>6</w:t>
+        </w:r>
+        <w:r>
+          <w:rPr>
+            <w:noProof/>
+            <w:webHidden/>
+          </w:rPr>
+          <w:fldChar w:fldCharType="end"/>
+        </w:r>
+      </w:hyperlink>
+    </w:p>
+    <w:p>
+      <w:pPr>
+        <w:pStyle w:val="INNH3"/>
+        <w:tabs>
+          <w:tab w:val="right" w:leader="dot" w:pos="9062"/>
+        </w:tabs>
+        <w:rPr>
+          <w:rFonts w:eastAsiaTheme="minorEastAsia"/>
+          <w:noProof/>
+          <w:lang w:eastAsia="nb-NO"/>
+        </w:rPr>
+      </w:pPr>
+      <w:hyperlink w:anchor="_Toc121754760" w:history="1">
+        <w:r>
+          <w:rPr>
+            <w:rStyle w:val="Hyperkobling"/>
+            <w:noProof/>
+          </w:rPr>
+          <w:t>Hva betyr dette?</w:t>
+        </w:r>
+        <w:r>
+          <w:rPr>
+            <w:noProof/>
+            <w:webHidden/>
+          </w:rPr>
+          <w:tab/>
+        </w:r>
+        <w:r>
+          <w:rPr>
+            <w:noProof/>
+            <w:webHidden/>
+          </w:rPr>
+          <w:fldChar w:fldCharType="begin"/>
+        </w:r>
+        <w:r>
+          <w:rPr>
+            <w:noProof/>
+            <w:webHidden/>
+          </w:rPr>
+          <w:instrText xml:space="preserve"> PAGEREF _Toc121754760 \h </w:instrText>
+        </w:r>
+        <w:r>
+          <w:rPr>
+            <w:noProof/>
+            <w:webHidden/>
+          </w:rPr>
+        </w:r>
+        <w:r>
+          <w:rPr>
+            <w:noProof/>
+            <w:webHidden/>
+          </w:rPr>
+          <w:fldChar w:fldCharType="separate"/>
+        </w:r>
+        <w:r>
+          <w:rPr>
+            <w:noProof/>
+            <w:webHidden/>
+          </w:rPr>
+          <w:t>9</w:t>
+        </w:r>
+        <w:r>
+          <w:rPr>
+            <w:noProof/>
+            <w:webHidden/>
+          </w:rPr>
+          <w:fldChar w:fldCharType="end"/>
+        </w:r>
+      </w:hyperlink>
+    </w:p>
+    <w:p>
+      <w:pPr>
+        <w:pStyle w:val="INNH2"/>
+        <w:tabs>
+          <w:tab w:val="right" w:leader="dot" w:pos="9062"/>
+        </w:tabs>
+        <w:rPr>
+          <w:rFonts w:eastAsiaTheme="minorEastAsia"/>
+          <w:noProof/>
+          <w:lang w:eastAsia="nb-NO"/>
+        </w:rPr>
+      </w:pPr>
+      <w:hyperlink w:anchor="_Toc121754761" w:history="1">
+        <w:r>
+          <w:rPr>
+            <w:rStyle w:val="Hyperkobling"/>
+            <w:noProof/>
+          </w:rPr>
+          <w:t>Risiko</w:t>
+        </w:r>
+        <w:r>
+          <w:rPr>
+            <w:noProof/>
+            <w:webHidden/>
+          </w:rPr>
+          <w:tab/>
+        </w:r>
+        <w:r>
+          <w:rPr>
+            <w:noProof/>
+            <w:webHidden/>
+          </w:rPr>
+          <w:fldChar w:fldCharType="begin"/>
+        </w:r>
+        <w:r>
+          <w:rPr>
+            <w:noProof/>
+            <w:webHidden/>
+          </w:rPr>
+          <w:instrText xml:space="preserve"> PAGEREF _Toc121754761 \h </w:instrText>
+        </w:r>
+        <w:r>
+          <w:rPr>
+            <w:noProof/>
+            <w:webHidden/>
+          </w:rPr>
+        </w:r>
+        <w:r>
+          <w:rPr>
+            <w:noProof/>
+            <w:webHidden/>
+          </w:rPr>
+          <w:fldChar w:fldCharType="separate"/>
+        </w:r>
+        <w:r>
+          <w:rPr>
+            <w:noProof/>
+            <w:webHidden/>
+          </w:rPr>
+          <w:t>10</w:t>
+        </w:r>
+        <w:r>
+          <w:rPr>
+            <w:noProof/>
+            <w:webHidden/>
+          </w:rPr>
+          <w:fldChar w:fldCharType="end"/>
+        </w:r>
+      </w:hyperlink>
+    </w:p>
+    <w:p>
+      <w:pPr>
+        <w:pStyle w:val="INNH3"/>
+        <w:tabs>
+          <w:tab w:val="right" w:leader="dot" w:pos="9062"/>
+        </w:tabs>
+        <w:rPr>
+          <w:rFonts w:eastAsiaTheme="minorEastAsia"/>
+          <w:noProof/>
+          <w:lang w:eastAsia="nb-NO"/>
+        </w:rPr>
+      </w:pPr>
+      <w:hyperlink w:anchor="_Toc121754762" w:history="1">
+        <w:r>
+          <w:rPr>
+            <w:rStyle w:val="Hyperkobling"/>
+            <w:noProof/>
+          </w:rPr>
+          <w:t>Så langt i 2022T3</w:t>
+        </w:r>
+        <w:r>
+          <w:rPr>
+            <w:noProof/>
+            <w:webHidden/>
+          </w:rPr>
+          <w:tab/>
+        </w:r>
+        <w:r>
+          <w:rPr>
+            <w:noProof/>
+            <w:webHidden/>
+          </w:rPr>
+          <w:fldChar w:fldCharType="begin"/>
+        </w:r>
+        <w:r>
+          <w:rPr>
+            <w:noProof/>
+            <w:webHidden/>
+          </w:rPr>
+          <w:instrText xml:space="preserve"> PAGEREF _Toc121754762 \h </w:instrText>
+        </w:r>
+        <w:r>
+          <w:rPr>
+            <w:noProof/>
+            <w:webHidden/>
+          </w:rPr>
+        </w:r>
+        <w:r>
+          <w:rPr>
+            <w:noProof/>
+            <w:webHidden/>
+          </w:rPr>
+          <w:fldChar w:fldCharType="separate"/>
+        </w:r>
+        <w:r>
+          <w:rPr>
+            <w:noProof/>
+            <w:webHidden/>
+          </w:rPr>
+          <w:t>11</w:t>
+        </w:r>
+        <w:r>
+          <w:rPr>
+            <w:noProof/>
+            <w:webHidden/>
+          </w:rPr>
+          <w:fldChar w:fldCharType="end"/>
+        </w:r>
+      </w:hyperlink>
+    </w:p>
+    <w:p>
+      <w:pPr>
+        <w:pStyle w:val="INNH3"/>
+        <w:tabs>
+          <w:tab w:val="right" w:leader="dot" w:pos="9062"/>
+        </w:tabs>
+        <w:rPr>
+          <w:rFonts w:eastAsiaTheme="minorEastAsia"/>
+          <w:noProof/>
+          <w:lang w:eastAsia="nb-NO"/>
+        </w:rPr>
+      </w:pPr>
+      <w:hyperlink w:anchor="_Toc121754763" w:history="1">
+        <w:r>
+          <w:rPr>
+            <w:rStyle w:val="Hyperkobling"/>
+            <w:noProof/>
+          </w:rPr>
+          <w:t>Hva betyr dette?</w:t>
+        </w:r>
+        <w:r>
+          <w:rPr>
+            <w:noProof/>
+            <w:webHidden/>
+          </w:rPr>
+          <w:tab/>
+        </w:r>
+        <w:r>
+          <w:rPr>
+            <w:noProof/>
+            <w:webHidden/>
+          </w:rPr>
+          <w:fldChar w:fldCharType="begin"/>
+        </w:r>
+        <w:r>
+          <w:rPr>
+            <w:noProof/>
+            <w:webHidden/>
+          </w:rPr>
+          <w:instrText xml:space="preserve"> PAGEREF _Toc121754763 \h </w:instrText>
+        </w:r>
+        <w:r>
+          <w:rPr>
+            <w:noProof/>
+            <w:webHidden/>
+          </w:rPr>
+        </w:r>
+        <w:r>
+          <w:rPr>
+            <w:noProof/>
+            <w:webHidden/>
+          </w:rPr>
+          <w:fldChar w:fldCharType="separate"/>
+        </w:r>
+        <w:r>
+          <w:rPr>
+            <w:noProof/>
+            <w:webHidden/>
+          </w:rPr>
+          <w:t>11</w:t>
+        </w:r>
+        <w:r>
+          <w:rPr>
+            <w:noProof/>
+            <w:webHidden/>
+          </w:rPr>
+          <w:fldChar w:fldCharType="end"/>
+        </w:r>
+      </w:hyperlink>
+    </w:p>
+    <w:p>
+      <w:pPr>
         <w:pStyle w:val="Overskrift1"/>
       </w:pPr>
       <w:r>
+        <w:fldChar w:fldCharType="end"/>
+      </w:r>
+    </w:p>
+    <w:p>
+      <w:pPr>
+        <w:pStyle w:val="Overskrift1"/>
+      </w:pPr>
+      <w:bookmarkStart w:id="0" w:name="_Toc121754750"/>
+      <w:r>
         <w:t>Formål</w:t>
       </w:r>
+      <w:bookmarkEnd w:id="0"/>
     </w:p>
     <w:p/>
     <w:p>
@@ -42,9 +1041,11 @@
       <w:pPr>
         <w:pStyle w:val="Overskrift1"/>
       </w:pPr>
+      <w:bookmarkStart w:id="1" w:name="_Toc121754751"/>
       <w:r>
         <w:t>Utfordring med å måle sikker og stabil drift</w:t>
       </w:r>
+      <w:bookmarkEnd w:id="1"/>
     </w:p>
     <w:p/>
     <w:p>
@@ -138,87 +1139,19 @@
       <w:pPr>
         <w:pStyle w:val="Overskrift1"/>
       </w:pPr>
+      <w:bookmarkStart w:id="2" w:name="_Toc121754752"/>
       <w:r>
-        <w:t>Målinger</w:t>
+        <w:t>Mål</w:t>
       </w:r>
+      <w:r>
+        <w:t>eparametere</w:t>
+      </w:r>
+      <w:bookmarkEnd w:id="2"/>
     </w:p>
     <w:p/>
     <w:p>
       <w:r>
-        <w:t xml:space="preserve">Teamet har besluttet å se om </w:t>
-      </w:r>
-    </w:p>
-    <w:p>
-      <w:pPr>
-        <w:pStyle w:val="Listeavsnitt"/>
-        <w:numPr>
-          <w:ilvl w:val="0"/>
-          <w:numId w:val="1"/>
-        </w:numPr>
-      </w:pPr>
-      <w:r>
-        <w:t xml:space="preserve">tellinger </w:t>
-      </w:r>
-      <w:r>
-        <w:t xml:space="preserve">og forholdstall </w:t>
-      </w:r>
-      <w:r>
-        <w:t xml:space="preserve">på ulike typer </w:t>
-      </w:r>
-      <w:proofErr w:type="spellStart"/>
-      <w:r>
-        <w:t>commits</w:t>
-      </w:r>
-      <w:proofErr w:type="spellEnd"/>
-      <w:r>
-        <w:t xml:space="preserve"> og </w:t>
-      </w:r>
-    </w:p>
-    <w:p>
-      <w:pPr>
-        <w:pStyle w:val="Listeavsnitt"/>
-        <w:numPr>
-          <w:ilvl w:val="0"/>
-          <w:numId w:val="1"/>
-        </w:numPr>
-      </w:pPr>
-      <w:r>
-        <w:t xml:space="preserve">måling på kodestørrelse </w:t>
-      </w:r>
-    </w:p>
-    <w:p>
-      <w:r>
-        <w:t xml:space="preserve">kan indikere hvordan utviklingen </w:t>
-      </w:r>
-      <w:r>
-        <w:t xml:space="preserve">er – og predikere eller illustrere en situasjon der det </w:t>
-      </w:r>
-      <w:r>
-        <w:t>vil oppstå økt risiko</w:t>
-      </w:r>
-      <w:r>
-        <w:t xml:space="preserve"> for ustabil / usikker drift</w:t>
-      </w:r>
-      <w:r>
-        <w:t>.</w:t>
-      </w:r>
-    </w:p>
-    <w:p/>
-    <w:p>
-      <w:r>
-        <w:t xml:space="preserve">Teamet </w:t>
-      </w:r>
-      <w:r>
-        <w:t xml:space="preserve">tok </w:t>
-      </w:r>
-      <w:r>
-        <w:t>sommeren</w:t>
-      </w:r>
-      <w:r>
-        <w:t xml:space="preserve"> 2022 i bruk</w:t>
-      </w:r>
-      <w:r>
-        <w:t xml:space="preserve"> teknikkene </w:t>
+        <w:t xml:space="preserve">Teamet tok sommeren 2022 i bruk teknikkene </w:t>
       </w:r>
       <w:r>
         <w:rPr>
@@ -289,13 +1222,7 @@
       </w:r>
       <w:proofErr w:type="spellEnd"/>
       <w:r>
-        <w:t xml:space="preserve">-statistikk til å si noe om </w:t>
-      </w:r>
-      <w:r>
-        <w:t xml:space="preserve">omfang, </w:t>
-      </w:r>
-      <w:r>
-        <w:t xml:space="preserve">intensjon og risiko ved </w:t>
+        <w:t xml:space="preserve">-statistikk til å si noe om omfang, intensjon og risiko ved </w:t>
       </w:r>
       <w:proofErr w:type="spellStart"/>
       <w:r>
@@ -309,10 +1236,82 @@
     <w:p/>
     <w:p>
       <w:r>
+        <w:t xml:space="preserve">Teamet har besluttet å se om </w:t>
+      </w:r>
+    </w:p>
+    <w:p>
+      <w:pPr>
+        <w:pStyle w:val="Listeavsnitt"/>
+        <w:numPr>
+          <w:ilvl w:val="0"/>
+          <w:numId w:val="1"/>
+        </w:numPr>
+      </w:pPr>
+      <w:r>
+        <w:t xml:space="preserve">tellinger </w:t>
+      </w:r>
+      <w:r>
+        <w:t xml:space="preserve">og forholdstall </w:t>
+      </w:r>
+      <w:r>
+        <w:t xml:space="preserve">på ulike typer </w:t>
+      </w:r>
+      <w:proofErr w:type="spellStart"/>
+      <w:r>
+        <w:t>commits</w:t>
+      </w:r>
+      <w:proofErr w:type="spellEnd"/>
+      <w:r>
+        <w:t xml:space="preserve"> og </w:t>
+      </w:r>
+    </w:p>
+    <w:p>
+      <w:pPr>
+        <w:pStyle w:val="Listeavsnitt"/>
+        <w:numPr>
+          <w:ilvl w:val="0"/>
+          <w:numId w:val="1"/>
+        </w:numPr>
+        <w:rPr>
+          <w:i/>
+          <w:iCs/>
+        </w:rPr>
+      </w:pPr>
+      <w:r>
+        <w:t xml:space="preserve">måling på kodestørrelse </w:t>
+      </w:r>
+      <w:r>
+        <w:rPr>
+          <w:i/>
+          <w:iCs/>
+        </w:rPr>
+        <w:t>(ennå ikke etablert)</w:t>
+      </w:r>
+    </w:p>
+    <w:p>
+      <w:r>
+        <w:t xml:space="preserve">kan indikere hvordan utviklingen </w:t>
+      </w:r>
+      <w:r>
+        <w:t xml:space="preserve">er – og predikere eller illustrere en situasjon der det </w:t>
+      </w:r>
+      <w:r>
+        <w:t>vil oppstå økt risiko</w:t>
+      </w:r>
+      <w:r>
+        <w:t xml:space="preserve"> for ustabil / usikker drift</w:t>
+      </w:r>
+      <w:r>
+        <w:t>.</w:t>
+      </w:r>
+    </w:p>
+    <w:p/>
+    <w:p/>
+    <w:p>
+      <w:r>
         <w:rPr>
           <w:noProof/>
         </w:rPr>
-        <w:lastRenderedPageBreak/>
         <w:drawing>
           <wp:inline distT="0" distB="0" distL="0" distR="0" wp14:anchorId="30AAFFEE" wp14:editId="798476D0">
             <wp:extent cx="5760720" cy="4283075"/>
@@ -345,15 +1344,19 @@
       </w:r>
       <w:proofErr w:type="spellEnd"/>
       <w:r>
-        <w:t xml:space="preserve"> med angivelse av intensjon og </w:t>
+        <w:t xml:space="preserve"> med angivelse av intensjon og ris</w:t>
       </w:r>
-      <w:proofErr w:type="spellStart"/>
       <w:r>
-        <w:t>risko</w:t>
+        <w:t>i</w:t>
       </w:r>
-      <w:proofErr w:type="spellEnd"/>
       <w:r>
-        <w:t>. Siden vi normalt rapporterer på tertialnivå så baserer vi oss i resten av rapporten på tiden fra og med 3. tertial 2022 (2022T3).</w:t>
+        <w:t>ko</w:t>
+      </w:r>
+      <w:r>
+        <w:t xml:space="preserve">, og derfor egner seg til å gjøre analyse. </w:t>
+      </w:r>
+      <w:r>
+        <w:t>Siden vi normalt rapporterer på tertialnivå så baserer vi oss i resten av rapporten på tiden fra og med 3. tertial 2022 (2022T3).</w:t>
       </w:r>
     </w:p>
     <w:p>
@@ -373,12 +1376,20 @@
       <w:pPr>
         <w:pStyle w:val="Overskrift1"/>
       </w:pPr>
+      <w:bookmarkStart w:id="3" w:name="_Toc121754753"/>
       <w:r>
         <w:lastRenderedPageBreak/>
         <w:t>Om systemet</w:t>
       </w:r>
+      <w:bookmarkEnd w:id="3"/>
     </w:p>
     <w:p>
+      <w:pPr>
+        <w:rPr>
+          <w:i/>
+          <w:iCs/>
+        </w:rPr>
+      </w:pPr>
       <w:r>
         <w:br/>
       </w:r>
@@ -429,12 +1440,27 @@
       </w:r>
       <w:proofErr w:type="spellEnd"/>
       <w:r>
-        <w:t xml:space="preserve"> (som foreløpig ikke er med i </w:t>
+        <w:t xml:space="preserve"> </w:t>
       </w:r>
       <w:r>
+        <w:rPr>
+          <w:i/>
+          <w:iCs/>
+        </w:rPr>
+        <w:t xml:space="preserve">(som foreløpig ikke er med i </w:t>
+      </w:r>
+      <w:r>
+        <w:rPr>
+          <w:i/>
+          <w:iCs/>
+        </w:rPr>
         <w:t>oversikten og statistikken</w:t>
       </w:r>
       <w:r>
+        <w:rPr>
+          <w:i/>
+          <w:iCs/>
+        </w:rPr>
         <w:t>).</w:t>
       </w:r>
     </w:p>
@@ -2287,25 +3313,54 @@
     <w:p/>
     <w:p>
       <w:pPr>
+        <w:rPr>
+          <w:rFonts w:asciiTheme="majorHAnsi" w:eastAsiaTheme="majorEastAsia" w:hAnsiTheme="majorHAnsi" w:cstheme="majorBidi"/>
+          <w:color w:val="2F5496" w:themeColor="accent1" w:themeShade="BF"/>
+          <w:sz w:val="32"/>
+          <w:szCs w:val="32"/>
+        </w:rPr>
+      </w:pPr>
+      <w:r>
+        <w:br w:type="page"/>
+      </w:r>
+    </w:p>
+    <w:p>
+      <w:pPr>
         <w:pStyle w:val="Overskrift1"/>
       </w:pPr>
+      <w:bookmarkStart w:id="4" w:name="_Toc121754754"/>
       <w:r>
+        <w:lastRenderedPageBreak/>
         <w:t>Målinger</w:t>
       </w:r>
+      <w:bookmarkEnd w:id="4"/>
     </w:p>
     <w:p/>
     <w:p>
       <w:pPr>
         <w:pStyle w:val="Overskrift2"/>
       </w:pPr>
+      <w:bookmarkStart w:id="5" w:name="_Toc121754755"/>
       <w:r>
         <w:t>Løpende oppdatering av avhengigheter</w:t>
       </w:r>
+      <w:bookmarkEnd w:id="5"/>
     </w:p>
     <w:p/>
     <w:p>
       <w:r>
-        <w:t>Oppdateringer av avhengigheter reduserer risiko for sikkerhetshull, og er med på å redusere problemene med sporadiske oppdateringer (mange ting som oppdateres samtidig, og store hopp i versjoner gjør det vanskeligere å finne feil dersom noe går galt).</w:t>
+        <w:t xml:space="preserve">Oppdateringer av avhengigheter reduserer risiko for sikkerhetshull, og er med på å redusere problemene med sporadiske oppdateringer (mange ting som oppdateres samtidig, og </w:t>
+      </w:r>
+      <w:proofErr w:type="spellStart"/>
+      <w:r>
+        <w:t>aat</w:t>
+      </w:r>
+      <w:proofErr w:type="spellEnd"/>
+      <w:r>
+        <w:t xml:space="preserve"> </w:t>
+      </w:r>
+      <w:r>
+        <w:t>store hopp i versjoner gjør det vanskeligere å finne feil dersom noe går galt).</w:t>
       </w:r>
     </w:p>
     <w:p/>
@@ -2313,10 +3368,11 @@
       <w:pPr>
         <w:pStyle w:val="Overskrift3"/>
       </w:pPr>
+      <w:bookmarkStart w:id="6" w:name="_Toc121754756"/>
       <w:r>
-        <w:lastRenderedPageBreak/>
         <w:t>Så langt i 2022T3</w:t>
       </w:r>
+      <w:bookmarkEnd w:id="6"/>
       <w:r>
         <w:br/>
       </w:r>
@@ -2394,7 +3450,13 @@
         <w:t>»)</w:t>
       </w:r>
       <w:r>
-        <w:t>. Dette fører til mange oppdateringer, men jobben med oppdateringene er ganske liten – prosessen er støttet med script som gjør det enklere.</w:t>
+        <w:t xml:space="preserve">. Dette fører til mange oppdateringer, men jobben med oppdateringene er </w:t>
+      </w:r>
+      <w:r>
+        <w:t xml:space="preserve">relativt </w:t>
+      </w:r>
+      <w:r>
+        <w:t>liten – prosessen er støttet med script som gjør det enklere.</w:t>
       </w:r>
       <w:r>
         <w:t xml:space="preserve"> Fremgangsmåten teamet benytter fører til at det blir mange små endringer (stort sett en endring pr avhengighet pr modul).</w:t>
@@ -7642,12 +8704,14 @@
       <w:pPr>
         <w:pStyle w:val="Overskrift3"/>
       </w:pPr>
+      <w:bookmarkStart w:id="7" w:name="_Toc121754757"/>
       <w:r>
         <w:t>Hva betyr dette</w:t>
       </w:r>
       <w:r>
         <w:t>?</w:t>
       </w:r>
+      <w:bookmarkEnd w:id="7"/>
     </w:p>
     <w:p/>
     <w:p>
@@ -7697,10 +8761,12 @@
       <w:pPr>
         <w:pStyle w:val="Overskrift2"/>
       </w:pPr>
+      <w:bookmarkStart w:id="8" w:name="_Toc121754758"/>
       <w:r>
         <w:lastRenderedPageBreak/>
         <w:t>Løpende endringer i systemet</w:t>
       </w:r>
+      <w:bookmarkEnd w:id="8"/>
     </w:p>
     <w:p/>
     <w:p>
@@ -7716,9 +8782,11 @@
       <w:pPr>
         <w:pStyle w:val="Overskrift3"/>
       </w:pPr>
+      <w:bookmarkStart w:id="9" w:name="_Toc121754759"/>
       <w:r>
         <w:t>Så langt i 2022T3</w:t>
       </w:r>
+      <w:bookmarkEnd w:id="9"/>
     </w:p>
     <w:p/>
     <w:p>
@@ -13160,7 +14228,7 @@
       <w:r>
         <w:t xml:space="preserve">på </w:t>
       </w:r>
-      <w:bookmarkStart w:id="0" w:name="OLE_LINK1"/>
+      <w:bookmarkStart w:id="10" w:name="OLE_LINK1"/>
       <w:proofErr w:type="spellStart"/>
       <w:r>
         <w:t>pdl</w:t>
@@ -13178,15 +14246,17 @@
         <w:t xml:space="preserve">. </w:t>
       </w:r>
     </w:p>
-    <w:bookmarkEnd w:id="0"/>
+    <w:bookmarkEnd w:id="10"/>
     <w:p/>
     <w:p>
       <w:pPr>
-        <w:pStyle w:val="Overskrift2"/>
+        <w:pStyle w:val="Overskrift3"/>
       </w:pPr>
+      <w:bookmarkStart w:id="11" w:name="_Toc121754760"/>
       <w:r>
         <w:t>Hva betyr dette?</w:t>
       </w:r>
+      <w:bookmarkEnd w:id="11"/>
     </w:p>
     <w:p/>
     <w:p>
@@ -13230,10 +14300,19 @@
         <w:t xml:space="preserve"> er gjort litt på, mens to andre viktige moduler (journalføring og oppgave) er gjort lite arbeid på, noe som er bekymringsfullt med tanke på forvitring av kompetansen på disse.</w:t>
       </w:r>
       <w:r>
-        <w:t xml:space="preserve"> (De øvrige modulene med relativt lite endringer er litt mindre bekymringsfulle siden de er relativt små og enkle</w:t>
+        <w:t xml:space="preserve"> </w:t>
+      </w:r>
+    </w:p>
+    <w:p/>
+    <w:p>
+      <w:r>
+        <w:t>(De øvrige modulene med relativt lite endringer er litt mindre bekymringsfulle siden de er relativt små og enkle</w:t>
       </w:r>
       <w:r>
-        <w:t>; for statistikk sin del brukes den egentlig ikke til noe – den leverer data til datavarehus-folket, men de bruker dem ikke til noe, så vidt vi vet).</w:t>
+        <w:t>; for statistikk sin del brukes den egentlig ikke til noe – den leverer data til datavarehus-folket, men de bruker dem ikke til noe, så vidt vi vet.</w:t>
+      </w:r>
+      <w:r>
+        <w:t>)</w:t>
       </w:r>
     </w:p>
     <w:p/>
@@ -13298,10 +14377,11 @@
       <w:pPr>
         <w:pStyle w:val="Overskrift2"/>
       </w:pPr>
+      <w:bookmarkStart w:id="12" w:name="_Toc121754761"/>
       <w:r>
-        <w:lastRenderedPageBreak/>
         <w:t>Risiko</w:t>
       </w:r>
+      <w:bookmarkEnd w:id="12"/>
     </w:p>
     <w:p/>
     <w:p>
@@ -13481,10 +14561,12 @@
       <w:pPr>
         <w:pStyle w:val="Overskrift3"/>
       </w:pPr>
+      <w:bookmarkStart w:id="13" w:name="_Toc121754762"/>
       <w:r>
         <w:lastRenderedPageBreak/>
         <w:t>Så langt i 2022T3</w:t>
       </w:r>
+      <w:bookmarkEnd w:id="13"/>
     </w:p>
     <w:p>
       <w:r>
@@ -13551,9 +14633,11 @@
       <w:pPr>
         <w:pStyle w:val="Overskrift3"/>
       </w:pPr>
+      <w:bookmarkStart w:id="14" w:name="_Toc121754763"/>
       <w:r>
         <w:t>Hva betyr dette?</w:t>
       </w:r>
+      <w:bookmarkEnd w:id="14"/>
     </w:p>
     <w:p/>
     <w:p>
@@ -14566,6 +15650,55 @@
       <w:kern w:val="28"/>
       <w:sz w:val="56"/>
       <w:szCs w:val="56"/>
+    </w:rPr>
+  </w:style>
+  <w:style w:type="paragraph" w:styleId="INNH1">
+    <w:name w:val="toc 1"/>
+    <w:basedOn w:val="Normal"/>
+    <w:next w:val="Normal"/>
+    <w:autoRedefine/>
+    <w:uiPriority w:val="39"/>
+    <w:unhideWhenUsed/>
+    <w:rsid w:val="00E856E3"/>
+    <w:pPr>
+      <w:spacing w:after="100"/>
+    </w:pPr>
+  </w:style>
+  <w:style w:type="paragraph" w:styleId="INNH2">
+    <w:name w:val="toc 2"/>
+    <w:basedOn w:val="Normal"/>
+    <w:next w:val="Normal"/>
+    <w:autoRedefine/>
+    <w:uiPriority w:val="39"/>
+    <w:unhideWhenUsed/>
+    <w:rsid w:val="00E856E3"/>
+    <w:pPr>
+      <w:spacing w:after="100"/>
+      <w:ind w:left="240"/>
+    </w:pPr>
+  </w:style>
+  <w:style w:type="paragraph" w:styleId="INNH3">
+    <w:name w:val="toc 3"/>
+    <w:basedOn w:val="Normal"/>
+    <w:next w:val="Normal"/>
+    <w:autoRedefine/>
+    <w:uiPriority w:val="39"/>
+    <w:unhideWhenUsed/>
+    <w:rsid w:val="00E856E3"/>
+    <w:pPr>
+      <w:spacing w:after="100"/>
+      <w:ind w:left="480"/>
+    </w:pPr>
+  </w:style>
+  <w:style w:type="character" w:styleId="Hyperkobling">
+    <w:name w:val="Hyperlink"/>
+    <w:basedOn w:val="Standardskriftforavsnitt"/>
+    <w:uiPriority w:val="99"/>
+    <w:unhideWhenUsed/>
+    <w:rsid w:val="00E856E3"/>
+    <w:rPr>
+      <w:color w:val="0563C1" w:themeColor="hyperlink"/>
+      <w:u w:val="single"/>
     </w:rPr>
   </w:style>
 </w:styles>

</xml_diff>

<commit_message>
d - Oppdatert analyse etter kommentarer
</commit_message>
<xml_diff>
--- a/analysis/Utviklingsstatistikk.docx
+++ b/analysis/Utviklingsstatistikk.docx
@@ -1377,11 +1377,29 @@
         <w:pStyle w:val="Overskrift1"/>
       </w:pPr>
       <w:bookmarkStart w:id="3" w:name="_Toc121754753"/>
+      <w:commentRangeStart w:id="4"/>
+      <w:commentRangeStart w:id="5"/>
       <w:r>
         <w:lastRenderedPageBreak/>
         <w:t>Om systemet</w:t>
       </w:r>
       <w:bookmarkEnd w:id="3"/>
+      <w:commentRangeEnd w:id="4"/>
+      <w:r>
+        <w:rPr>
+          <w:rStyle w:val="Merknadsreferanse"/>
+        </w:rPr>
+        <w:commentReference w:id="4"/>
+      </w:r>
+      <w:commentRangeEnd w:id="5"/>
+      <w:r>
+        <w:rPr>
+          <w:rStyle w:val="Merknadsreferanse"/>
+          <w:rFonts w:asciiTheme="minorHAnsi" w:eastAsiaTheme="minorHAnsi" w:hAnsiTheme="minorHAnsi" w:cstheme="minorBidi"/>
+          <w:color w:val="auto"/>
+        </w:rPr>
+        <w:commentReference w:id="5"/>
+      </w:r>
     </w:p>
     <w:p>
       <w:pPr>
@@ -1464,7 +1482,24 @@
         <w:t>).</w:t>
       </w:r>
     </w:p>
-    <w:p/>
+    <w:p>
+      <w:commentRangeStart w:id="6"/>
+      <w:commentRangeStart w:id="7"/>
+      <w:commentRangeEnd w:id="6"/>
+      <w:r>
+        <w:rPr>
+          <w:rStyle w:val="Merknadsreferanse"/>
+        </w:rPr>
+        <w:commentReference w:id="6"/>
+      </w:r>
+      <w:commentRangeEnd w:id="7"/>
+      <w:r>
+        <w:rPr>
+          <w:rStyle w:val="Merknadsreferanse"/>
+        </w:rPr>
+        <w:commentReference w:id="7"/>
+      </w:r>
+    </w:p>
     <w:tbl>
       <w:tblPr>
         <w:tblW w:w="9214" w:type="dxa"/>
@@ -1703,10 +1738,39 @@
             <w:r>
               <w:rPr>
                 <w:rFonts w:ascii="Calibri" w:eastAsia="Times New Roman" w:hAnsi="Calibri" w:cs="Calibri"/>
-                <w:color w:val="000000"/>
-                <w:lang w:eastAsia="nb-NO"/>
-              </w:rPr>
-              <w:t>Oppgaver til Oppgave (asynkron)</w:t>
+                <w:color w:val="000000" w:themeColor="text1"/>
+                <w:lang w:eastAsia="nb-NO"/>
+              </w:rPr>
+              <w:t>Oppgaver til Oppgave (</w:t>
+            </w:r>
+            <w:commentRangeStart w:id="8"/>
+            <w:commentRangeStart w:id="9"/>
+            <w:r>
+              <w:rPr>
+                <w:rFonts w:ascii="Calibri" w:eastAsia="Times New Roman" w:hAnsi="Calibri" w:cs="Calibri"/>
+                <w:color w:val="000000" w:themeColor="text1"/>
+                <w:lang w:eastAsia="nb-NO"/>
+              </w:rPr>
+              <w:t>asynkron</w:t>
+            </w:r>
+            <w:commentRangeEnd w:id="8"/>
+            <w:r>
+              <w:commentReference w:id="8"/>
+            </w:r>
+            <w:commentRangeEnd w:id="9"/>
+            <w:r>
+              <w:rPr>
+                <w:rStyle w:val="Merknadsreferanse"/>
+              </w:rPr>
+              <w:commentReference w:id="9"/>
+            </w:r>
+            <w:r>
+              <w:rPr>
+                <w:rFonts w:ascii="Calibri" w:eastAsia="Times New Roman" w:hAnsi="Calibri" w:cs="Calibri"/>
+                <w:color w:val="000000" w:themeColor="text1"/>
+                <w:lang w:eastAsia="nb-NO"/>
+              </w:rPr>
+              <w:t>)</w:t>
             </w:r>
           </w:p>
         </w:tc>
@@ -3328,23 +3392,23 @@
       <w:pPr>
         <w:pStyle w:val="Overskrift1"/>
       </w:pPr>
-      <w:bookmarkStart w:id="4" w:name="_Toc121754754"/>
+      <w:bookmarkStart w:id="10" w:name="_Toc121754754"/>
       <w:r>
         <w:lastRenderedPageBreak/>
         <w:t>Målinger</w:t>
       </w:r>
-      <w:bookmarkEnd w:id="4"/>
+      <w:bookmarkEnd w:id="10"/>
     </w:p>
     <w:p/>
     <w:p>
       <w:pPr>
         <w:pStyle w:val="Overskrift2"/>
       </w:pPr>
-      <w:bookmarkStart w:id="5" w:name="_Toc121754755"/>
+      <w:bookmarkStart w:id="11" w:name="_Toc121754755"/>
       <w:r>
         <w:t>Løpende oppdatering av avhengigheter</w:t>
       </w:r>
-      <w:bookmarkEnd w:id="5"/>
+      <w:bookmarkEnd w:id="11"/>
     </w:p>
     <w:p/>
     <w:p>
@@ -3368,11 +3432,11 @@
       <w:pPr>
         <w:pStyle w:val="Overskrift3"/>
       </w:pPr>
-      <w:bookmarkStart w:id="6" w:name="_Toc121754756"/>
+      <w:bookmarkStart w:id="12" w:name="_Toc121754756"/>
       <w:r>
         <w:t>Så langt i 2022T3</w:t>
       </w:r>
-      <w:bookmarkEnd w:id="6"/>
+      <w:bookmarkEnd w:id="12"/>
       <w:r>
         <w:br/>
       </w:r>
@@ -3396,7 +3460,7 @@
             <wp:cNvGraphicFramePr/>
             <a:graphic xmlns:a="http://schemas.openxmlformats.org/drawingml/2006/main">
               <a:graphicData uri="http://schemas.openxmlformats.org/drawingml/2006/chart">
-                <c:chart xmlns:c="http://schemas.openxmlformats.org/drawingml/2006/chart" xmlns:r="http://schemas.openxmlformats.org/officeDocument/2006/relationships" r:id="rId6"/>
+                <c:chart xmlns:c="http://schemas.openxmlformats.org/drawingml/2006/chart" xmlns:r="http://schemas.openxmlformats.org/officeDocument/2006/relationships" r:id="rId10"/>
               </a:graphicData>
             </a:graphic>
           </wp:inline>
@@ -8704,14 +8768,14 @@
       <w:pPr>
         <w:pStyle w:val="Overskrift3"/>
       </w:pPr>
-      <w:bookmarkStart w:id="7" w:name="_Toc121754757"/>
+      <w:bookmarkStart w:id="13" w:name="_Toc121754757"/>
       <w:r>
         <w:t>Hva betyr dette</w:t>
       </w:r>
       <w:r>
         <w:t>?</w:t>
       </w:r>
-      <w:bookmarkEnd w:id="7"/>
+      <w:bookmarkEnd w:id="13"/>
     </w:p>
     <w:p/>
     <w:p>
@@ -8761,20 +8825,76 @@
       <w:pPr>
         <w:pStyle w:val="Overskrift2"/>
       </w:pPr>
-      <w:bookmarkStart w:id="8" w:name="_Toc121754758"/>
+      <w:bookmarkStart w:id="14" w:name="_Toc121754758"/>
       <w:r>
         <w:lastRenderedPageBreak/>
         <w:t>Løpende endringer i systemet</w:t>
       </w:r>
-      <w:bookmarkEnd w:id="8"/>
+      <w:bookmarkEnd w:id="14"/>
     </w:p>
     <w:p/>
     <w:p>
+      <w:commentRangeStart w:id="15"/>
       <w:r>
         <w:t xml:space="preserve">At det gjøres endringer i systemet er indikator på at systemet vedlikeholdes, noe som opprettholder kjennskapen til systemet. </w:t>
       </w:r>
       <w:r>
-        <w:t>Vi ser her på endringer knyttet til feilretting (B), dokumentasjon (nær/i koden) (D), funksjonalitet (F), interne forbedringer/refaktorering (R) og testforbedringer (T).</w:t>
+        <w:t xml:space="preserve">Vi ser her på endringer </w:t>
+      </w:r>
+      <w:r>
+        <w:t xml:space="preserve">merket med </w:t>
+      </w:r>
+      <w:r>
+        <w:t>B</w:t>
+      </w:r>
+      <w:r>
+        <w:t>,</w:t>
+      </w:r>
+      <w:r>
+        <w:t xml:space="preserve"> </w:t>
+      </w:r>
+      <w:r>
+        <w:t>D</w:t>
+      </w:r>
+      <w:r>
+        <w:t>,</w:t>
+      </w:r>
+      <w:r>
+        <w:t xml:space="preserve"> </w:t>
+      </w:r>
+      <w:r>
+        <w:t>F</w:t>
+      </w:r>
+      <w:r>
+        <w:t>,</w:t>
+      </w:r>
+      <w:r>
+        <w:t xml:space="preserve"> </w:t>
+      </w:r>
+      <w:r>
+        <w:t xml:space="preserve">R og </w:t>
+      </w:r>
+      <w:r>
+        <w:t>T</w:t>
+      </w:r>
+      <w:r>
+        <w:t>;</w:t>
+      </w:r>
+      <w:r>
+        <w:t xml:space="preserve"> </w:t>
+      </w:r>
+      <w:r>
+        <w:t xml:space="preserve">de er </w:t>
+      </w:r>
+      <w:r>
+        <w:t>knyttet til feilretting (B), dokumentasjon (nær/i koden) (D), funksjonalitet (F), interne forbedringer/refaktorering (R) og testforbedringer (T).</w:t>
+      </w:r>
+      <w:commentRangeEnd w:id="15"/>
+      <w:r>
+        <w:rPr>
+          <w:rStyle w:val="Merknadsreferanse"/>
+        </w:rPr>
+        <w:commentReference w:id="15"/>
       </w:r>
     </w:p>
     <w:p/>
@@ -8782,11 +8902,11 @@
       <w:pPr>
         <w:pStyle w:val="Overskrift3"/>
       </w:pPr>
-      <w:bookmarkStart w:id="9" w:name="_Toc121754759"/>
+      <w:bookmarkStart w:id="16" w:name="_Toc121754759"/>
       <w:r>
         <w:t>Så langt i 2022T3</w:t>
       </w:r>
-      <w:bookmarkEnd w:id="9"/>
+      <w:bookmarkEnd w:id="16"/>
     </w:p>
     <w:p/>
     <w:p>
@@ -8808,7 +8928,7 @@
             <wp:cNvGraphicFramePr/>
             <a:graphic xmlns:a="http://schemas.openxmlformats.org/drawingml/2006/main">
               <a:graphicData uri="http://schemas.openxmlformats.org/drawingml/2006/chart">
-                <c:chart xmlns:c="http://schemas.openxmlformats.org/drawingml/2006/chart" xmlns:r="http://schemas.openxmlformats.org/officeDocument/2006/relationships" r:id="rId7"/>
+                <c:chart xmlns:c="http://schemas.openxmlformats.org/drawingml/2006/chart" xmlns:r="http://schemas.openxmlformats.org/officeDocument/2006/relationships" r:id="rId11"/>
               </a:graphicData>
             </a:graphic>
           </wp:inline>
@@ -8818,7 +8938,30 @@
     <w:p/>
     <w:p>
       <w:r>
-        <w:t>Vi ser det er gjort omkring 350 endringer som er av typer som krever litt innsikt i systemet (med andre ord er de med på å opprettholde kjennskapen til systemet).</w:t>
+        <w:t>Vi ser det er gjort omkring 350 endringer som er av typer som</w:t>
+      </w:r>
+      <w:r>
+        <w:t xml:space="preserve"> </w:t>
+      </w:r>
+      <w:r>
+        <w:t xml:space="preserve">krever litt innsikt i systemet </w:t>
+      </w:r>
+      <w:r>
+        <w:t>(</w:t>
+      </w:r>
+      <w:proofErr w:type="spellStart"/>
+      <w:r>
+        <w:t>BDFRT</w:t>
+      </w:r>
+      <w:proofErr w:type="spellEnd"/>
+      <w:r>
+        <w:t>)</w:t>
+      </w:r>
+      <w:r>
+        <w:t xml:space="preserve">, de er </w:t>
+      </w:r>
+      <w:r>
+        <w:t>med andre ord er de med på å opprettholde kjennskapen til systemet.</w:t>
       </w:r>
     </w:p>
     <w:p>
@@ -8841,7 +8984,7 @@
             <wp:cNvGraphicFramePr/>
             <a:graphic xmlns:a="http://schemas.openxmlformats.org/drawingml/2006/main">
               <a:graphicData uri="http://schemas.openxmlformats.org/drawingml/2006/chart">
-                <c:chart xmlns:c="http://schemas.openxmlformats.org/drawingml/2006/chart" xmlns:r="http://schemas.openxmlformats.org/officeDocument/2006/relationships" r:id="rId8"/>
+                <c:chart xmlns:c="http://schemas.openxmlformats.org/drawingml/2006/chart" xmlns:r="http://schemas.openxmlformats.org/officeDocument/2006/relationships" r:id="rId12"/>
               </a:graphicData>
             </a:graphic>
           </wp:inline>
@@ -8873,6 +9016,8 @@
     </w:p>
     <w:p/>
     <w:p>
+      <w:commentRangeStart w:id="17"/>
+      <w:commentRangeStart w:id="18"/>
       <w:r>
         <w:t>Feilretting</w:t>
       </w:r>
@@ -8925,7 +9070,30 @@
         <w:t xml:space="preserve"> </w:t>
       </w:r>
       <w:r>
-        <w:t>er endringer som gjøres for å forbedre den interne kvaliteten, og ikke minst for at koden (som ofte er skrevet av noen andre) skal bli lettere å forstå for den som jobber med den i øyeblikket, eller i fremtiden. Dersom andelen refaktoreringsendringer faller er det viktig å undersøke hva som skjer.</w:t>
+        <w:t xml:space="preserve">er endringer som gjøres for å forbedre den interne kvaliteten, og ikke minst for at koden (som ofte er skrevet av noen andre) skal bli lettere å forstå for den som jobber med den i øyeblikket, eller i fremtiden. </w:t>
+      </w:r>
+      <w:r>
+        <w:t xml:space="preserve">Sannsynligvis vil det gjøre systemet enklere å endre neste gang, </w:t>
+      </w:r>
+      <w:r>
+        <w:t xml:space="preserve">med mindre risiko for feil og bittelitt mindre innsats. </w:t>
+      </w:r>
+      <w:r>
+        <w:t>Dersom andelen refaktoreringsendringer faller er det viktig å undersøke hva som skjer.</w:t>
+      </w:r>
+      <w:commentRangeEnd w:id="17"/>
+      <w:r>
+        <w:rPr>
+          <w:rStyle w:val="Merknadsreferanse"/>
+        </w:rPr>
+        <w:commentReference w:id="17"/>
+      </w:r>
+      <w:commentRangeEnd w:id="18"/>
+      <w:r>
+        <w:rPr>
+          <w:rStyle w:val="Merknadsreferanse"/>
+        </w:rPr>
+        <w:commentReference w:id="18"/>
       </w:r>
     </w:p>
     <w:p/>
@@ -8949,7 +9117,7 @@
             <wp:cNvGraphicFramePr/>
             <a:graphic xmlns:a="http://schemas.openxmlformats.org/drawingml/2006/main">
               <a:graphicData uri="http://schemas.openxmlformats.org/drawingml/2006/chart">
-                <c:chart xmlns:c="http://schemas.openxmlformats.org/drawingml/2006/chart" xmlns:r="http://schemas.openxmlformats.org/officeDocument/2006/relationships" r:id="rId9"/>
+                <c:chart xmlns:c="http://schemas.openxmlformats.org/drawingml/2006/chart" xmlns:r="http://schemas.openxmlformats.org/officeDocument/2006/relationships" r:id="rId13"/>
               </a:graphicData>
             </a:graphic>
           </wp:inline>
@@ -14228,7 +14396,7 @@
       <w:r>
         <w:t xml:space="preserve">på </w:t>
       </w:r>
-      <w:bookmarkStart w:id="10" w:name="OLE_LINK1"/>
+      <w:bookmarkStart w:id="19" w:name="OLE_LINK1"/>
       <w:proofErr w:type="spellStart"/>
       <w:r>
         <w:t>pdl</w:t>
@@ -14246,20 +14414,23 @@
         <w:t xml:space="preserve">. </w:t>
       </w:r>
     </w:p>
-    <w:bookmarkEnd w:id="10"/>
+    <w:bookmarkEnd w:id="19"/>
     <w:p/>
     <w:p>
       <w:pPr>
         <w:pStyle w:val="Overskrift3"/>
       </w:pPr>
-      <w:bookmarkStart w:id="11" w:name="_Toc121754760"/>
+      <w:bookmarkStart w:id="20" w:name="_Toc121754760"/>
       <w:r>
         <w:t>Hva betyr dette?</w:t>
       </w:r>
-      <w:bookmarkEnd w:id="11"/>
+      <w:bookmarkEnd w:id="20"/>
     </w:p>
     <w:p/>
     <w:p>
+      <w:commentRangeStart w:id="21"/>
+      <w:commentRangeStart w:id="22"/>
+      <w:commentRangeStart w:id="23"/>
       <w:r>
         <w:t xml:space="preserve">Kunnskapen om </w:t>
       </w:r>
@@ -14302,17 +14473,35 @@
       <w:r>
         <w:t xml:space="preserve"> </w:t>
       </w:r>
+      <w:commentRangeEnd w:id="21"/>
+      <w:r>
+        <w:rPr>
+          <w:rStyle w:val="Merknadsreferanse"/>
+        </w:rPr>
+        <w:commentReference w:id="21"/>
+      </w:r>
+      <w:commentRangeEnd w:id="22"/>
+      <w:r>
+        <w:rPr>
+          <w:rStyle w:val="Merknadsreferanse"/>
+        </w:rPr>
+        <w:commentReference w:id="22"/>
+      </w:r>
+      <w:commentRangeEnd w:id="23"/>
+      <w:r>
+        <w:rPr>
+          <w:rStyle w:val="Merknadsreferanse"/>
+        </w:rPr>
+        <w:commentReference w:id="23"/>
+      </w:r>
     </w:p>
     <w:p/>
     <w:p>
       <w:r>
-        <w:t>(De øvrige modulene med relativt lite endringer er litt mindre bekymringsfulle siden de er relativt små og enkle</w:t>
+        <w:t>De øvrige modulene med relativt lite endringer er litt mindre bekymringsfulle siden de er relativt små og enkle</w:t>
       </w:r>
       <w:r>
-        <w:t>; for statistikk sin del brukes den egentlig ikke til noe – den leverer data til datavarehus-folket, men de bruker dem ikke til noe, så vidt vi vet.</w:t>
-      </w:r>
-      <w:r>
-        <w:t>)</w:t>
+        <w:t>.</w:t>
       </w:r>
     </w:p>
     <w:p/>
@@ -14377,11 +14566,12 @@
       <w:pPr>
         <w:pStyle w:val="Overskrift2"/>
       </w:pPr>
-      <w:bookmarkStart w:id="12" w:name="_Toc121754761"/>
+      <w:bookmarkStart w:id="24" w:name="_Toc121754761"/>
       <w:r>
+        <w:lastRenderedPageBreak/>
         <w:t>Risiko</w:t>
       </w:r>
-      <w:bookmarkEnd w:id="12"/>
+      <w:bookmarkEnd w:id="24"/>
     </w:p>
     <w:p/>
     <w:p>
@@ -14561,12 +14751,12 @@
       <w:pPr>
         <w:pStyle w:val="Overskrift3"/>
       </w:pPr>
-      <w:bookmarkStart w:id="13" w:name="_Toc121754762"/>
+      <w:bookmarkStart w:id="25" w:name="_Toc121754762"/>
       <w:r>
         <w:lastRenderedPageBreak/>
         <w:t>Så langt i 2022T3</w:t>
       </w:r>
-      <w:bookmarkEnd w:id="13"/>
+      <w:bookmarkEnd w:id="25"/>
     </w:p>
     <w:p>
       <w:r>
@@ -14590,7 +14780,7 @@
             <wp:cNvGraphicFramePr/>
             <a:graphic xmlns:a="http://schemas.openxmlformats.org/drawingml/2006/main">
               <a:graphicData uri="http://schemas.openxmlformats.org/drawingml/2006/chart">
-                <c:chart xmlns:c="http://schemas.openxmlformats.org/drawingml/2006/chart" xmlns:r="http://schemas.openxmlformats.org/officeDocument/2006/relationships" r:id="rId10"/>
+                <c:chart xmlns:c="http://schemas.openxmlformats.org/drawingml/2006/chart" xmlns:r="http://schemas.openxmlformats.org/officeDocument/2006/relationships" r:id="rId14"/>
               </a:graphicData>
             </a:graphic>
           </wp:inline>
@@ -14633,11 +14823,11 @@
       <w:pPr>
         <w:pStyle w:val="Overskrift3"/>
       </w:pPr>
-      <w:bookmarkStart w:id="14" w:name="_Toc121754763"/>
+      <w:bookmarkStart w:id="26" w:name="_Toc121754763"/>
       <w:r>
         <w:t>Hva betyr dette?</w:t>
       </w:r>
-      <w:bookmarkEnd w:id="14"/>
+      <w:bookmarkEnd w:id="26"/>
     </w:p>
     <w:p/>
     <w:p>
@@ -14654,6 +14844,305 @@
     </w:sectPr>
   </w:body>
 </w:document>
+</file>
+
+<file path=word/comments.xml><?xml version="1.0" encoding="utf-8"?>
+<w:comments xmlns:wpc="http://schemas.microsoft.com/office/word/2010/wordprocessingCanvas" xmlns:cx="http://schemas.microsoft.com/office/drawing/2014/chartex" xmlns:cx1="http://schemas.microsoft.com/office/drawing/2015/9/8/chartex" xmlns:cx2="http://schemas.microsoft.com/office/drawing/2015/10/21/chartex" xmlns:cx3="http://schemas.microsoft.com/office/drawing/2016/5/9/chartex" xmlns:cx4="http://schemas.microsoft.com/office/drawing/2016/5/10/chartex" xmlns:cx5="http://schemas.microsoft.com/office/drawing/2016/5/11/chartex" xmlns:cx6="http://schemas.microsoft.com/office/drawing/2016/5/12/chartex" xmlns:cx7="http://schemas.microsoft.com/office/drawing/2016/5/13/chartex" xmlns:cx8="http://schemas.microsoft.com/office/drawing/2016/5/14/chartex" xmlns:mc="http://schemas.openxmlformats.org/markup-compatibility/2006" xmlns:aink="http://schemas.microsoft.com/office/drawing/2016/ink" xmlns:am3d="http://schemas.microsoft.com/office/drawing/2017/model3d" xmlns:o="urn:schemas-microsoft-com:office:office" xmlns:oel="http://schemas.microsoft.com/office/2019/extlst" xmlns:r="http://schemas.openxmlformats.org/officeDocument/2006/relationships" xmlns:m="http://schemas.openxmlformats.org/officeDocument/2006/math" xmlns:v="urn:schemas-microsoft-com:vml" xmlns:wp14="http://schemas.microsoft.com/office/word/2010/wordprocessingDrawing" xmlns:wp="http://schemas.openxmlformats.org/drawingml/2006/wordprocessingDrawing" xmlns:w10="urn:schemas-microsoft-com:office:word" xmlns:w="http://schemas.openxmlformats.org/wordprocessingml/2006/main" xmlns:w14="http://schemas.microsoft.com/office/word/2010/wordml" xmlns:w15="http://schemas.microsoft.com/office/word/2012/wordml" xmlns:w16cex="http://schemas.microsoft.com/office/word/2018/wordml/cex" xmlns:w16cid="http://schemas.microsoft.com/office/word/2016/wordml/cid" xmlns:w16="http://schemas.microsoft.com/office/word/2018/wordml" xmlns:w16sdtdh="http://schemas.microsoft.com/office/word/2020/wordml/sdtdatahash" xmlns:w16se="http://schemas.microsoft.com/office/word/2015/wordml/symex" xmlns:wpg="http://schemas.microsoft.com/office/word/2010/wordprocessingGroup" xmlns:wpi="http://schemas.microsoft.com/office/word/2010/wordprocessingInk" xmlns:wne="http://schemas.microsoft.com/office/word/2006/wordml" xmlns:wps="http://schemas.microsoft.com/office/word/2010/wordprocessingShape" mc:Ignorable="w14 w15 w16se w16cid w16 w16cex w16sdtdh wp14">
+  <w:comment w:id="4" w:author="Knutsen, Anund" w:date="2022-12-12T16:52:00Z" w:initials="KA">
+    <w:p>
+      <w:pPr>
+        <w:pStyle w:val="Merknadstekst"/>
+      </w:pPr>
+      <w:r>
+        <w:t>Holtmoen får nok ikke med seg alt i dette kapitlet. Vi kan snakkes senere om nivået.</w:t>
+      </w:r>
+      <w:r>
+        <w:rPr>
+          <w:rStyle w:val="Merknadsreferanse"/>
+        </w:rPr>
+        <w:annotationRef/>
+      </w:r>
+    </w:p>
+  </w:comment>
+  <w:comment w:id="5" w:author="Jørgensen-Dahl, Kjetil" w:date="2022-12-13T08:24:00Z" w:initials="JDK">
+    <w:p>
+      <w:pPr>
+        <w:pStyle w:val="Merknadstekst"/>
+      </w:pPr>
+      <w:r>
+        <w:rPr>
+          <w:rStyle w:val="Merknadsreferanse"/>
+        </w:rPr>
+        <w:annotationRef/>
+      </w:r>
+      <w:r>
+        <w:t xml:space="preserve">Beskrivelse av systemet bør vi kanskje ha, men egentlig </w:t>
+      </w:r>
+      <w:r>
+        <w:t>bør det være et annet dokument enn dette.</w:t>
+      </w:r>
+      <w:r>
+        <w:t xml:space="preserve"> </w:t>
+      </w:r>
+    </w:p>
+  </w:comment>
+  <w:comment w:id="6" w:author="Skarpås, Daniel" w:date="2022-12-12T18:14:00Z" w:initials="SD">
+    <w:p>
+      <w:pPr>
+        <w:pStyle w:val="Merknadstekst"/>
+      </w:pPr>
+      <w:r>
+        <w:t xml:space="preserve">Tenkte at et </w:t>
+      </w:r>
+      <w:proofErr w:type="spellStart"/>
+      <w:r>
+        <w:t>arkutekturbilde</w:t>
+      </w:r>
+      <w:proofErr w:type="spellEnd"/>
+      <w:r>
+        <w:t xml:space="preserve"> kan være fornuftig, men usikker på om det vil forvirre eller gi info. Ev kan det vise hvor vi ligger i NAV-</w:t>
+      </w:r>
+      <w:proofErr w:type="gramStart"/>
+      <w:r>
+        <w:t>universet..</w:t>
+      </w:r>
+      <w:proofErr w:type="gramEnd"/>
+      <w:r>
+        <w:rPr>
+          <w:rStyle w:val="Merknadsreferanse"/>
+        </w:rPr>
+        <w:annotationRef/>
+      </w:r>
+    </w:p>
+  </w:comment>
+  <w:comment w:id="7" w:author="Jørgensen-Dahl, Kjetil" w:date="2022-12-13T08:25:00Z" w:initials="JDK">
+    <w:p>
+      <w:pPr>
+        <w:pStyle w:val="Merknadstekst"/>
+      </w:pPr>
+      <w:r>
+        <w:rPr>
+          <w:rStyle w:val="Merknadsreferanse"/>
+        </w:rPr>
+        <w:annotationRef/>
+      </w:r>
+      <w:r>
+        <w:t xml:space="preserve">Samme kommentar som over. </w:t>
+      </w:r>
+      <w:r>
+        <w:t xml:space="preserve">Noe slikt kunne ligge i </w:t>
+      </w:r>
+      <w:proofErr w:type="spellStart"/>
+      <w:r>
+        <w:t>meta</w:t>
+      </w:r>
+      <w:proofErr w:type="spellEnd"/>
+      <w:r>
+        <w:t>-prosjektet.</w:t>
+      </w:r>
+    </w:p>
+  </w:comment>
+  <w:comment w:id="8" w:author="Knutsen, Anund" w:date="2022-12-12T16:48:00Z" w:initials="KA">
+    <w:p>
+      <w:r>
+        <w:t>Mulig asynkron/online trenger en liten forklaring.</w:t>
+      </w:r>
+      <w:r>
+        <w:annotationRef/>
+      </w:r>
+    </w:p>
+  </w:comment>
+  <w:comment w:id="9" w:author="Jørgensen-Dahl, Kjetil" w:date="2022-12-13T08:26:00Z" w:initials="JDK">
+    <w:p>
+      <w:pPr>
+        <w:pStyle w:val="Merknadstekst"/>
+      </w:pPr>
+      <w:r>
+        <w:rPr>
+          <w:rStyle w:val="Merknadsreferanse"/>
+        </w:rPr>
+        <w:annotationRef/>
+      </w:r>
+      <w:r>
+        <w:t>Jeg har ikke egentlig skrevet det for at noen helt uten peil skal kunne les</w:t>
+      </w:r>
+      <w:r>
+        <w:t>e</w:t>
+      </w:r>
+      <w:r>
+        <w:t xml:space="preserve"> det</w:t>
+      </w:r>
+      <w:r>
+        <w:t xml:space="preserve"> ... </w:t>
+      </w:r>
+      <w:r>
+        <w:t>da blir det mye mer jobb.</w:t>
+      </w:r>
+    </w:p>
+  </w:comment>
+  <w:comment w:id="15" w:author="Skarpås, Daniel" w:date="2022-12-12T18:21:00Z" w:initials="SD">
+    <w:p>
+      <w:pPr>
+        <w:pStyle w:val="Merknadstekst"/>
+      </w:pPr>
+      <w:r>
+        <w:t xml:space="preserve">Mulig legge ved at de forskjellige </w:t>
+      </w:r>
+      <w:proofErr w:type="spellStart"/>
+      <w:r>
+        <w:t>commits</w:t>
+      </w:r>
+      <w:proofErr w:type="spellEnd"/>
+      <w:r>
+        <w:t xml:space="preserve"> heretter kalles </w:t>
+      </w:r>
+      <w:proofErr w:type="spellStart"/>
+      <w:r>
+        <w:t>BDFRT</w:t>
+      </w:r>
+      <w:proofErr w:type="spellEnd"/>
+      <w:r>
+        <w:rPr>
+          <w:rStyle w:val="Merknadsreferanse"/>
+        </w:rPr>
+        <w:annotationRef/>
+      </w:r>
+    </w:p>
+  </w:comment>
+  <w:comment w:id="17" w:author="Skarpås, Daniel" w:date="2022-12-12T18:18:00Z" w:initials="SD">
+    <w:p>
+      <w:pPr>
+        <w:pStyle w:val="Merknadstekst"/>
+      </w:pPr>
+      <w:r>
+        <w:t xml:space="preserve">Kan kanskje nevne at et resultat av flere </w:t>
+      </w:r>
+      <w:proofErr w:type="spellStart"/>
+      <w:r>
+        <w:t>refaktoreringer</w:t>
+      </w:r>
+      <w:proofErr w:type="spellEnd"/>
+      <w:r>
+        <w:t xml:space="preserve"> (R) ofte er færre feilrettinger (B)</w:t>
+      </w:r>
+      <w:r>
+        <w:rPr>
+          <w:rStyle w:val="Merknadsreferanse"/>
+        </w:rPr>
+        <w:annotationRef/>
+      </w:r>
+    </w:p>
+  </w:comment>
+  <w:comment w:id="18" w:author="Jørgensen-Dahl, Kjetil" w:date="2022-12-13T08:31:00Z" w:initials="JDK">
+    <w:p>
+      <w:pPr>
+        <w:pStyle w:val="Merknadstekst"/>
+      </w:pPr>
+      <w:r>
+        <w:rPr>
+          <w:rStyle w:val="Merknadsreferanse"/>
+        </w:rPr>
+        <w:annotationRef/>
+      </w:r>
+      <w:r>
+        <w:t>Det har jeg egentlig ikke noe belegg for å si – jeg håper det er slik, men vet ikke.</w:t>
+      </w:r>
+    </w:p>
+  </w:comment>
+  <w:comment w:id="21" w:author="Skarpås, Daniel" w:date="2022-12-12T18:23:00Z" w:initials="SD">
+    <w:p>
+      <w:pPr>
+        <w:pStyle w:val="Merknadstekst"/>
+      </w:pPr>
+      <w:r>
+        <w:t>Godt poeng!</w:t>
+      </w:r>
+      <w:r>
+        <w:rPr>
+          <w:rStyle w:val="Merknadsreferanse"/>
+        </w:rPr>
+        <w:annotationRef/>
+      </w:r>
+    </w:p>
+  </w:comment>
+  <w:comment w:id="22" w:author="Jørgensen-Dahl, Kjetil" w:date="2022-12-13T08:31:00Z" w:initials="JDK">
+    <w:p>
+      <w:pPr>
+        <w:pStyle w:val="Merknadstekst"/>
+      </w:pPr>
+      <w:r>
+        <w:rPr>
+          <w:rStyle w:val="Merknadsreferanse"/>
+        </w:rPr>
+        <w:annotationRef/>
+      </w:r>
+    </w:p>
+  </w:comment>
+  <w:comment w:id="23" w:author="Jørgensen-Dahl, Kjetil" w:date="2022-12-13T08:31:00Z" w:initials="JDK">
+    <w:p>
+      <w:pPr>
+        <w:pStyle w:val="Merknadstekst"/>
+      </w:pPr>
+      <w:r>
+        <w:rPr>
+          <w:rStyle w:val="Merknadsreferanse"/>
+        </w:rPr>
+        <w:annotationRef/>
+      </w:r>
+    </w:p>
+  </w:comment>
+</w:comments>
+</file>
+
+<file path=word/commentsExtended.xml><?xml version="1.0" encoding="utf-8"?>
+<w15:commentsEx xmlns:wpc="http://schemas.microsoft.com/office/word/2010/wordprocessingCanvas" xmlns:cx="http://schemas.microsoft.com/office/drawing/2014/chartex" xmlns:cx1="http://schemas.microsoft.com/office/drawing/2015/9/8/chartex" xmlns:cx2="http://schemas.microsoft.com/office/drawing/2015/10/21/chartex" xmlns:cx3="http://schemas.microsoft.com/office/drawing/2016/5/9/chartex" xmlns:cx4="http://schemas.microsoft.com/office/drawing/2016/5/10/chartex" xmlns:cx5="http://schemas.microsoft.com/office/drawing/2016/5/11/chartex" xmlns:cx6="http://schemas.microsoft.com/office/drawing/2016/5/12/chartex" xmlns:cx7="http://schemas.microsoft.com/office/drawing/2016/5/13/chartex" xmlns:cx8="http://schemas.microsoft.com/office/drawing/2016/5/14/chartex" xmlns:mc="http://schemas.openxmlformats.org/markup-compatibility/2006" xmlns:aink="http://schemas.microsoft.com/office/drawing/2016/ink" xmlns:am3d="http://schemas.microsoft.com/office/drawing/2017/model3d" xmlns:o="urn:schemas-microsoft-com:office:office" xmlns:oel="http://schemas.microsoft.com/office/2019/extlst" xmlns:r="http://schemas.openxmlformats.org/officeDocument/2006/relationships" xmlns:m="http://schemas.openxmlformats.org/officeDocument/2006/math" xmlns:v="urn:schemas-microsoft-com:vml" xmlns:wp14="http://schemas.microsoft.com/office/word/2010/wordprocessingDrawing" xmlns:wp="http://schemas.openxmlformats.org/drawingml/2006/wordprocessingDrawing" xmlns:w10="urn:schemas-microsoft-com:office:word" xmlns:w="http://schemas.openxmlformats.org/wordprocessingml/2006/main" xmlns:w14="http://schemas.microsoft.com/office/word/2010/wordml" xmlns:w15="http://schemas.microsoft.com/office/word/2012/wordml" xmlns:w16cex="http://schemas.microsoft.com/office/word/2018/wordml/cex" xmlns:w16cid="http://schemas.microsoft.com/office/word/2016/wordml/cid" xmlns:w16="http://schemas.microsoft.com/office/word/2018/wordml" xmlns:w16sdtdh="http://schemas.microsoft.com/office/word/2020/wordml/sdtdatahash" xmlns:w16se="http://schemas.microsoft.com/office/word/2015/wordml/symex" xmlns:wpg="http://schemas.microsoft.com/office/word/2010/wordprocessingGroup" xmlns:wpi="http://schemas.microsoft.com/office/word/2010/wordprocessingInk" xmlns:wne="http://schemas.microsoft.com/office/word/2006/wordml" xmlns:wps="http://schemas.microsoft.com/office/word/2010/wordprocessingShape" mc:Ignorable="w14 w15 w16se w16cid w16 w16cex w16sdtdh wp14">
+  <w15:commentEx w15:paraId="18FAB7C8" w15:done="1"/>
+  <w15:commentEx w15:paraId="6F3C0EA5" w15:paraIdParent="18FAB7C8" w15:done="1"/>
+  <w15:commentEx w15:paraId="4D030451" w15:done="1"/>
+  <w15:commentEx w15:paraId="3AD9159C" w15:paraIdParent="4D030451" w15:done="1"/>
+  <w15:commentEx w15:paraId="21991AF6" w15:done="1"/>
+  <w15:commentEx w15:paraId="61742BCF" w15:paraIdParent="21991AF6" w15:done="1"/>
+  <w15:commentEx w15:paraId="7BA0D7DD" w15:done="1"/>
+  <w15:commentEx w15:paraId="0FD16434" w15:done="1"/>
+  <w15:commentEx w15:paraId="043CAFE3" w15:paraIdParent="0FD16434" w15:done="1"/>
+  <w15:commentEx w15:paraId="79E1EB56" w15:done="1"/>
+  <w15:commentEx w15:paraId="26F1883D" w15:paraIdParent="79E1EB56" w15:done="1"/>
+  <w15:commentEx w15:paraId="106B5AF6" w15:paraIdParent="79E1EB56" w15:done="1"/>
+</w15:commentsEx>
+</file>
+
+<file path=word/commentsExtensible.xml><?xml version="1.0" encoding="utf-8"?>
+<w16cex:commentsExtensible xmlns:wpc="http://schemas.microsoft.com/office/word/2010/wordprocessingCanvas" xmlns:cx="http://schemas.microsoft.com/office/drawing/2014/chartex" xmlns:cx1="http://schemas.microsoft.com/office/drawing/2015/9/8/chartex" xmlns:cx2="http://schemas.microsoft.com/office/drawing/2015/10/21/chartex" xmlns:cx3="http://schemas.microsoft.com/office/drawing/2016/5/9/chartex" xmlns:cx4="http://schemas.microsoft.com/office/drawing/2016/5/10/chartex" xmlns:cx5="http://schemas.microsoft.com/office/drawing/2016/5/11/chartex" xmlns:cx6="http://schemas.microsoft.com/office/drawing/2016/5/12/chartex" xmlns:cx7="http://schemas.microsoft.com/office/drawing/2016/5/13/chartex" xmlns:cx8="http://schemas.microsoft.com/office/drawing/2016/5/14/chartex" xmlns:mc="http://schemas.openxmlformats.org/markup-compatibility/2006" xmlns:aink="http://schemas.microsoft.com/office/drawing/2016/ink" xmlns:am3d="http://schemas.microsoft.com/office/drawing/2017/model3d" xmlns:o="urn:schemas-microsoft-com:office:office" xmlns:oel="http://schemas.microsoft.com/office/2019/extlst" xmlns:r="http://schemas.openxmlformats.org/officeDocument/2006/relationships" xmlns:m="http://schemas.openxmlformats.org/officeDocument/2006/math" xmlns:v="urn:schemas-microsoft-com:vml" xmlns:wp14="http://schemas.microsoft.com/office/word/2010/wordprocessingDrawing" xmlns:wp="http://schemas.openxmlformats.org/drawingml/2006/wordprocessingDrawing" xmlns:w10="urn:schemas-microsoft-com:office:word" xmlns:w="http://schemas.openxmlformats.org/wordprocessingml/2006/main" xmlns:w14="http://schemas.microsoft.com/office/word/2010/wordml" xmlns:w15="http://schemas.microsoft.com/office/word/2012/wordml" xmlns:w16cex="http://schemas.microsoft.com/office/word/2018/wordml/cex" xmlns:w16cid="http://schemas.microsoft.com/office/word/2016/wordml/cid" xmlns:w16="http://schemas.microsoft.com/office/word/2018/wordml" xmlns:w16sdtdh="http://schemas.microsoft.com/office/word/2020/wordml/sdtdatahash" xmlns:w16se="http://schemas.microsoft.com/office/word/2015/wordml/symex" xmlns:wpg="http://schemas.microsoft.com/office/word/2010/wordprocessingGroup" xmlns:wpi="http://schemas.microsoft.com/office/word/2010/wordprocessingInk" xmlns:wne="http://schemas.microsoft.com/office/word/2006/wordml" xmlns:wps="http://schemas.microsoft.com/office/word/2010/wordprocessingShape" mc:Ignorable="w14 w15 w16se w16cid w16 w16cex w16sdtdh wp14">
+  <w16cex:commentExtensible w16cex:durableId="5848C949" w16cex:dateUtc="2022-12-12T15:52:00Z"/>
+  <w16cex:commentExtensible w16cex:durableId="2742B548" w16cex:dateUtc="2022-12-13T07:24:00Z"/>
+  <w16cex:commentExtensible w16cex:durableId="29596920" w16cex:dateUtc="2022-12-12T17:14:00Z"/>
+  <w16cex:commentExtensible w16cex:durableId="2742B589" w16cex:dateUtc="2022-12-13T07:25:00Z"/>
+  <w16cex:commentExtensible w16cex:durableId="622180CB" w16cex:dateUtc="2022-12-12T15:48:00Z"/>
+  <w16cex:commentExtensible w16cex:durableId="2742B5A8" w16cex:dateUtc="2022-12-13T07:26:00Z"/>
+  <w16cex:commentExtensible w16cex:durableId="272CF322" w16cex:dateUtc="2022-12-12T17:21:00Z"/>
+  <w16cex:commentExtensible w16cex:durableId="1B566456" w16cex:dateUtc="2022-12-12T17:18:00Z"/>
+  <w16cex:commentExtensible w16cex:durableId="2742B6DD" w16cex:dateUtc="2022-12-13T07:31:00Z"/>
+  <w16cex:commentExtensible w16cex:durableId="7D6B5BC0" w16cex:dateUtc="2022-12-12T17:23:00Z"/>
+  <w16cex:commentExtensible w16cex:durableId="2742B6FC" w16cex:dateUtc="2022-12-13T07:31:00Z"/>
+  <w16cex:commentExtensible w16cex:durableId="2742B6FE" w16cex:dateUtc="2022-12-13T07:31:00Z"/>
+</w16cex:commentsExtensible>
+</file>
+
+<file path=word/commentsIds.xml><?xml version="1.0" encoding="utf-8"?>
+<w16cid:commentsIds xmlns:wpc="http://schemas.microsoft.com/office/word/2010/wordprocessingCanvas" xmlns:cx="http://schemas.microsoft.com/office/drawing/2014/chartex" xmlns:cx1="http://schemas.microsoft.com/office/drawing/2015/9/8/chartex" xmlns:cx2="http://schemas.microsoft.com/office/drawing/2015/10/21/chartex" xmlns:cx3="http://schemas.microsoft.com/office/drawing/2016/5/9/chartex" xmlns:cx4="http://schemas.microsoft.com/office/drawing/2016/5/10/chartex" xmlns:cx5="http://schemas.microsoft.com/office/drawing/2016/5/11/chartex" xmlns:cx6="http://schemas.microsoft.com/office/drawing/2016/5/12/chartex" xmlns:cx7="http://schemas.microsoft.com/office/drawing/2016/5/13/chartex" xmlns:cx8="http://schemas.microsoft.com/office/drawing/2016/5/14/chartex" xmlns:mc="http://schemas.openxmlformats.org/markup-compatibility/2006" xmlns:aink="http://schemas.microsoft.com/office/drawing/2016/ink" xmlns:am3d="http://schemas.microsoft.com/office/drawing/2017/model3d" xmlns:o="urn:schemas-microsoft-com:office:office" xmlns:oel="http://schemas.microsoft.com/office/2019/extlst" xmlns:r="http://schemas.openxmlformats.org/officeDocument/2006/relationships" xmlns:m="http://schemas.openxmlformats.org/officeDocument/2006/math" xmlns:v="urn:schemas-microsoft-com:vml" xmlns:wp14="http://schemas.microsoft.com/office/word/2010/wordprocessingDrawing" xmlns:wp="http://schemas.openxmlformats.org/drawingml/2006/wordprocessingDrawing" xmlns:w10="urn:schemas-microsoft-com:office:word" xmlns:w="http://schemas.openxmlformats.org/wordprocessingml/2006/main" xmlns:w14="http://schemas.microsoft.com/office/word/2010/wordml" xmlns:w15="http://schemas.microsoft.com/office/word/2012/wordml" xmlns:w16cex="http://schemas.microsoft.com/office/word/2018/wordml/cex" xmlns:w16cid="http://schemas.microsoft.com/office/word/2016/wordml/cid" xmlns:w16="http://schemas.microsoft.com/office/word/2018/wordml" xmlns:w16sdtdh="http://schemas.microsoft.com/office/word/2020/wordml/sdtdatahash" xmlns:w16se="http://schemas.microsoft.com/office/word/2015/wordml/symex" xmlns:wpg="http://schemas.microsoft.com/office/word/2010/wordprocessingGroup" xmlns:wpi="http://schemas.microsoft.com/office/word/2010/wordprocessingInk" xmlns:wne="http://schemas.microsoft.com/office/word/2006/wordml" xmlns:wps="http://schemas.microsoft.com/office/word/2010/wordprocessingShape" mc:Ignorable="w14 w15 w16se w16cid w16 w16cex w16sdtdh wp14">
+  <w16cid:commentId w16cid:paraId="18FAB7C8" w16cid:durableId="5848C949"/>
+  <w16cid:commentId w16cid:paraId="6F3C0EA5" w16cid:durableId="2742B548"/>
+  <w16cid:commentId w16cid:paraId="4D030451" w16cid:durableId="29596920"/>
+  <w16cid:commentId w16cid:paraId="3AD9159C" w16cid:durableId="2742B589"/>
+  <w16cid:commentId w16cid:paraId="21991AF6" w16cid:durableId="622180CB"/>
+  <w16cid:commentId w16cid:paraId="61742BCF" w16cid:durableId="2742B5A8"/>
+  <w16cid:commentId w16cid:paraId="7BA0D7DD" w16cid:durableId="272CF322"/>
+  <w16cid:commentId w16cid:paraId="0FD16434" w16cid:durableId="1B566456"/>
+  <w16cid:commentId w16cid:paraId="043CAFE3" w16cid:durableId="2742B6DD"/>
+  <w16cid:commentId w16cid:paraId="79E1EB56" w16cid:durableId="7D6B5BC0"/>
+  <w16cid:commentId w16cid:paraId="26F1883D" w16cid:durableId="2742B6FC"/>
+  <w16cid:commentId w16cid:paraId="106B5AF6" w16cid:durableId="2742B6FE"/>
+</w16cid:commentsIds>
 </file>
 
 <file path=word/numbering.xml><?xml version="1.0" encoding="utf-8"?>
@@ -15049,6 +15538,20 @@
     <w:abstractNumId w:val="3"/>
   </w:num>
 </w:numbering>
+</file>
+
+<file path=word/people.xml><?xml version="1.0" encoding="utf-8"?>
+<w15:people xmlns:wpc="http://schemas.microsoft.com/office/word/2010/wordprocessingCanvas" xmlns:cx="http://schemas.microsoft.com/office/drawing/2014/chartex" xmlns:cx1="http://schemas.microsoft.com/office/drawing/2015/9/8/chartex" xmlns:cx2="http://schemas.microsoft.com/office/drawing/2015/10/21/chartex" xmlns:cx3="http://schemas.microsoft.com/office/drawing/2016/5/9/chartex" xmlns:cx4="http://schemas.microsoft.com/office/drawing/2016/5/10/chartex" xmlns:cx5="http://schemas.microsoft.com/office/drawing/2016/5/11/chartex" xmlns:cx6="http://schemas.microsoft.com/office/drawing/2016/5/12/chartex" xmlns:cx7="http://schemas.microsoft.com/office/drawing/2016/5/13/chartex" xmlns:cx8="http://schemas.microsoft.com/office/drawing/2016/5/14/chartex" xmlns:mc="http://schemas.openxmlformats.org/markup-compatibility/2006" xmlns:aink="http://schemas.microsoft.com/office/drawing/2016/ink" xmlns:am3d="http://schemas.microsoft.com/office/drawing/2017/model3d" xmlns:o="urn:schemas-microsoft-com:office:office" xmlns:oel="http://schemas.microsoft.com/office/2019/extlst" xmlns:r="http://schemas.openxmlformats.org/officeDocument/2006/relationships" xmlns:m="http://schemas.openxmlformats.org/officeDocument/2006/math" xmlns:v="urn:schemas-microsoft-com:vml" xmlns:wp14="http://schemas.microsoft.com/office/word/2010/wordprocessingDrawing" xmlns:wp="http://schemas.openxmlformats.org/drawingml/2006/wordprocessingDrawing" xmlns:w10="urn:schemas-microsoft-com:office:word" xmlns:w="http://schemas.openxmlformats.org/wordprocessingml/2006/main" xmlns:w14="http://schemas.microsoft.com/office/word/2010/wordml" xmlns:w15="http://schemas.microsoft.com/office/word/2012/wordml" xmlns:w16cex="http://schemas.microsoft.com/office/word/2018/wordml/cex" xmlns:w16cid="http://schemas.microsoft.com/office/word/2016/wordml/cid" xmlns:w16="http://schemas.microsoft.com/office/word/2018/wordml" xmlns:w16sdtdh="http://schemas.microsoft.com/office/word/2020/wordml/sdtdatahash" xmlns:w16se="http://schemas.microsoft.com/office/word/2015/wordml/symex" xmlns:wpg="http://schemas.microsoft.com/office/word/2010/wordprocessingGroup" xmlns:wpi="http://schemas.microsoft.com/office/word/2010/wordprocessingInk" xmlns:wne="http://schemas.microsoft.com/office/word/2006/wordml" xmlns:wps="http://schemas.microsoft.com/office/word/2010/wordprocessingShape" mc:Ignorable="w14 w15 w16se w16cid w16 w16cex w16sdtdh wp14">
+  <w15:person w15:author="Knutsen, Anund">
+    <w15:presenceInfo w15:providerId="AD" w15:userId="S::anund.knutsen@nav.no::73630bc0-b346-49d5-9df2-3b0be2ddee29"/>
+  </w15:person>
+  <w15:person w15:author="Jørgensen-Dahl, Kjetil">
+    <w15:presenceInfo w15:providerId="AD" w15:userId="S::kjetil.jorgensen-dahl@nav.no::5a8ee3f2-f728-4161-92ab-a91d6ae6a7d6"/>
+  </w15:person>
+  <w15:person w15:author="Skarpås, Daniel">
+    <w15:presenceInfo w15:providerId="AD" w15:userId="S::daniel.skarpas@nav.no::6377b565-ecb9-426e-b012-ea767ea70e9f"/>
+  </w15:person>
+</w15:people>
 </file>
 
 <file path=word/styles.xml><?xml version="1.0" encoding="utf-8"?>
@@ -15699,6 +16202,71 @@
     <w:rPr>
       <w:color w:val="0563C1" w:themeColor="hyperlink"/>
       <w:u w:val="single"/>
+    </w:rPr>
+  </w:style>
+  <w:style w:type="paragraph" w:styleId="Merknadstekst">
+    <w:name w:val="annotation text"/>
+    <w:basedOn w:val="Normal"/>
+    <w:link w:val="MerknadstekstTegn"/>
+    <w:uiPriority w:val="99"/>
+    <w:semiHidden/>
+    <w:unhideWhenUsed/>
+    <w:rsid w:val="00615886"/>
+    <w:rPr>
+      <w:sz w:val="20"/>
+      <w:szCs w:val="20"/>
+    </w:rPr>
+  </w:style>
+  <w:style w:type="character" w:customStyle="1" w:styleId="MerknadstekstTegn">
+    <w:name w:val="Merknadstekst Tegn"/>
+    <w:basedOn w:val="Standardskriftforavsnitt"/>
+    <w:link w:val="Merknadstekst"/>
+    <w:uiPriority w:val="99"/>
+    <w:semiHidden/>
+    <w:rsid w:val="00615886"/>
+    <w:rPr>
+      <w:sz w:val="20"/>
+      <w:szCs w:val="20"/>
+    </w:rPr>
+  </w:style>
+  <w:style w:type="character" w:styleId="Merknadsreferanse">
+    <w:name w:val="annotation reference"/>
+    <w:basedOn w:val="Standardskriftforavsnitt"/>
+    <w:uiPriority w:val="99"/>
+    <w:semiHidden/>
+    <w:unhideWhenUsed/>
+    <w:rsid w:val="00615886"/>
+    <w:rPr>
+      <w:sz w:val="16"/>
+      <w:szCs w:val="16"/>
+    </w:rPr>
+  </w:style>
+  <w:style w:type="paragraph" w:styleId="Kommentaremne">
+    <w:name w:val="annotation subject"/>
+    <w:basedOn w:val="Merknadstekst"/>
+    <w:next w:val="Merknadstekst"/>
+    <w:link w:val="KommentaremneTegn"/>
+    <w:uiPriority w:val="99"/>
+    <w:semiHidden/>
+    <w:unhideWhenUsed/>
+    <w:rsid w:val="00F0454B"/>
+    <w:rPr>
+      <w:b/>
+      <w:bCs/>
+    </w:rPr>
+  </w:style>
+  <w:style w:type="character" w:customStyle="1" w:styleId="KommentaremneTegn">
+    <w:name w:val="Kommentaremne Tegn"/>
+    <w:basedOn w:val="MerknadstekstTegn"/>
+    <w:link w:val="Kommentaremne"/>
+    <w:uiPriority w:val="99"/>
+    <w:semiHidden/>
+    <w:rsid w:val="00F0454B"/>
+    <w:rPr>
+      <w:b/>
+      <w:bCs/>
+      <w:sz w:val="20"/>
+      <w:szCs w:val="20"/>
     </w:rPr>
   </w:style>
 </w:styles>

</xml_diff>